<commit_message>
Update plotting and report
</commit_message>
<xml_diff>
--- a/Reporting.docx
+++ b/Reporting.docx
@@ -4,6 +4,7 @@
   <w:body>
     <w:p>
       <w:pPr>
+        <w:jc w:val="center"/>
         <w:rPr>
           <w:rFonts w:ascii="Calibri" w:hAnsi="Calibri" w:cs="Calibri"/>
           <w:u w:val="single"/>
@@ -16,41 +17,1558 @@
           <w:u w:val="single"/>
           <w:lang w:val="en-US"/>
         </w:rPr>
-        <w:t>Model Prediction Task I</w:t>
-      </w:r>
-    </w:p>
-    <w:p>
-      <w:pPr>
-        <w:rPr>
-          <w:rFonts w:ascii="Calibri" w:hAnsi="Calibri" w:cs="Calibri"/>
-          <w:u w:val="single"/>
-          <w:lang w:val="en-US"/>
-        </w:rPr>
-      </w:pPr>
-    </w:p>
-    <w:p>
-      <w:pPr>
-        <w:rPr>
-          <w:rFonts w:ascii="Calibri" w:hAnsi="Calibri" w:cs="Calibri"/>
-          <w:u w:val="single"/>
-          <w:lang w:val="en-US"/>
-        </w:rPr>
-      </w:pPr>
-      <w:r>
-        <w:rPr>
-          <w:rFonts w:ascii="Calibri" w:hAnsi="Calibri" w:cs="Calibri"/>
-          <w:u w:val="single"/>
-          <w:lang w:val="en-US"/>
-        </w:rPr>
-        <w:t xml:space="preserve">Model Prediction Task </w:t>
-      </w:r>
-      <w:r>
-        <w:rPr>
-          <w:rFonts w:ascii="Calibri" w:hAnsi="Calibri" w:cs="Calibri"/>
-          <w:u w:val="single"/>
-          <w:lang w:val="en-US"/>
-        </w:rPr>
-        <w:t>II</w:t>
+        <w:t>Executive Summary</w:t>
+      </w:r>
+    </w:p>
+    <w:p>
+      <w:pPr>
+        <w:pStyle w:val="ListParagraph"/>
+        <w:numPr>
+          <w:ilvl w:val="0"/>
+          <w:numId w:val="3"/>
+        </w:numPr>
+        <w:rPr>
+          <w:rFonts w:ascii="Calibri" w:hAnsi="Calibri" w:cs="Calibri"/>
+          <w:b/>
+          <w:bCs/>
+          <w:lang w:val="en-US"/>
+        </w:rPr>
+      </w:pPr>
+      <w:r>
+        <w:rPr>
+          <w:rFonts w:ascii="Calibri" w:hAnsi="Calibri" w:cs="Calibri"/>
+          <w:b/>
+          <w:bCs/>
+          <w:lang w:val="en-US"/>
+        </w:rPr>
+        <w:t>Objective</w:t>
+      </w:r>
+    </w:p>
+    <w:p>
+      <w:pPr>
+        <w:rPr>
+          <w:rFonts w:ascii="Calibri" w:hAnsi="Calibri" w:cs="Calibri"/>
+          <w:lang w:val="en-US"/>
+        </w:rPr>
+      </w:pPr>
+      <w:r>
+        <w:rPr>
+          <w:rFonts w:ascii="Calibri" w:hAnsi="Calibri" w:cs="Calibri"/>
+          <w:lang w:val="en-US"/>
+        </w:rPr>
+        <w:t>To develop a predictive algorithm to determine the factors affecting resale prices of residential properties in Singapore.</w:t>
+      </w:r>
+      <w:r>
+        <w:rPr>
+          <w:rFonts w:ascii="Calibri" w:hAnsi="Calibri" w:cs="Calibri"/>
+          <w:lang w:val="en-US"/>
+        </w:rPr>
+        <w:t xml:space="preserve"> By understanding these factors, we aim to provide insights into strategies for curbing price inflation and improving housing affordability.</w:t>
+      </w:r>
+    </w:p>
+    <w:p>
+      <w:pPr>
+        <w:pStyle w:val="ListParagraph"/>
+        <w:numPr>
+          <w:ilvl w:val="0"/>
+          <w:numId w:val="3"/>
+        </w:numPr>
+        <w:rPr>
+          <w:rFonts w:ascii="Calibri" w:hAnsi="Calibri" w:cs="Calibri"/>
+          <w:b/>
+          <w:bCs/>
+          <w:lang w:val="en-US"/>
+        </w:rPr>
+      </w:pPr>
+      <w:r>
+        <w:rPr>
+          <w:rFonts w:ascii="Calibri" w:hAnsi="Calibri" w:cs="Calibri"/>
+          <w:b/>
+          <w:bCs/>
+          <w:lang w:val="en-US"/>
+        </w:rPr>
+        <w:t>Dataset</w:t>
+      </w:r>
+    </w:p>
+    <w:p>
+      <w:pPr>
+        <w:rPr>
+          <w:rFonts w:ascii="Calibri" w:hAnsi="Calibri" w:cs="Calibri"/>
+          <w:lang w:val="en-US"/>
+        </w:rPr>
+      </w:pPr>
+      <w:r>
+        <w:rPr>
+          <w:rFonts w:ascii="Calibri" w:hAnsi="Calibri" w:cs="Calibri"/>
+          <w:lang w:val="en-US"/>
+        </w:rPr>
+        <w:t>Our dataset consists of 5 csv files</w:t>
+      </w:r>
+      <w:r>
+        <w:rPr>
+          <w:rFonts w:ascii="Calibri" w:hAnsi="Calibri" w:cs="Calibri"/>
+          <w:lang w:val="en-US"/>
+        </w:rPr>
+        <w:t xml:space="preserve">, containing a total of 826,581 samples. The </w:t>
+      </w:r>
+      <w:r>
+        <w:rPr>
+          <w:rFonts w:ascii="Calibri" w:hAnsi="Calibri" w:cs="Calibri"/>
+          <w:lang w:val="en-US"/>
+        </w:rPr>
+        <w:t>data</w:t>
+      </w:r>
+      <w:r>
+        <w:rPr>
+          <w:rFonts w:ascii="Calibri" w:hAnsi="Calibri" w:cs="Calibri"/>
+          <w:lang w:val="en-US"/>
+        </w:rPr>
+        <w:t xml:space="preserve"> spans</w:t>
+      </w:r>
+      <w:r>
+        <w:rPr>
+          <w:rFonts w:ascii="Calibri" w:hAnsi="Calibri" w:cs="Calibri"/>
+          <w:lang w:val="en-US"/>
+        </w:rPr>
+        <w:t xml:space="preserve"> from 1990 to 20</w:t>
+      </w:r>
+      <w:r>
+        <w:rPr>
+          <w:rFonts w:ascii="Calibri" w:hAnsi="Calibri" w:cs="Calibri"/>
+          <w:lang w:val="en-US"/>
+        </w:rPr>
+        <w:t>20</w:t>
+      </w:r>
+      <w:r>
+        <w:rPr>
+          <w:rFonts w:ascii="Calibri" w:hAnsi="Calibri" w:cs="Calibri"/>
+          <w:lang w:val="en-US"/>
+        </w:rPr>
+        <w:t xml:space="preserve">. </w:t>
+      </w:r>
+    </w:p>
+    <w:p>
+      <w:pPr>
+        <w:rPr>
+          <w:rFonts w:ascii="Calibri" w:hAnsi="Calibri" w:cs="Calibri"/>
+          <w:lang w:val="en-US"/>
+        </w:rPr>
+      </w:pPr>
+      <w:r>
+        <w:rPr>
+          <w:rFonts w:ascii="Calibri" w:hAnsi="Calibri" w:cs="Calibri"/>
+          <w:lang w:val="en-US"/>
+        </w:rPr>
+        <w:t>Key features include:</w:t>
+      </w:r>
+    </w:p>
+    <w:p>
+      <w:pPr>
+        <w:pStyle w:val="ListParagraph"/>
+        <w:numPr>
+          <w:ilvl w:val="0"/>
+          <w:numId w:val="6"/>
+        </w:numPr>
+        <w:rPr>
+          <w:rFonts w:ascii="Calibri" w:hAnsi="Calibri" w:cs="Calibri"/>
+          <w:lang w:val="en-US"/>
+        </w:rPr>
+      </w:pPr>
+      <w:r>
+        <w:rPr>
+          <w:rFonts w:ascii="Calibri" w:hAnsi="Calibri" w:cs="Calibri"/>
+          <w:lang w:val="en-US"/>
+        </w:rPr>
+        <w:t>Resale date (year and month)</w:t>
+      </w:r>
+    </w:p>
+    <w:p>
+      <w:pPr>
+        <w:pStyle w:val="ListParagraph"/>
+        <w:numPr>
+          <w:ilvl w:val="0"/>
+          <w:numId w:val="6"/>
+        </w:numPr>
+        <w:rPr>
+          <w:rFonts w:ascii="Calibri" w:hAnsi="Calibri" w:cs="Calibri"/>
+          <w:lang w:val="en-US"/>
+        </w:rPr>
+      </w:pPr>
+      <w:r>
+        <w:rPr>
+          <w:rFonts w:ascii="Calibri" w:hAnsi="Calibri" w:cs="Calibri"/>
+          <w:lang w:val="en-US"/>
+        </w:rPr>
+        <w:t>Flat type (e.g., 3</w:t>
+      </w:r>
+      <w:r>
+        <w:rPr>
+          <w:rFonts w:ascii="Calibri" w:hAnsi="Calibri" w:cs="Calibri"/>
+          <w:lang w:val="en-US"/>
+        </w:rPr>
+        <w:t xml:space="preserve"> </w:t>
+      </w:r>
+      <w:r>
+        <w:rPr>
+          <w:rFonts w:ascii="Calibri" w:hAnsi="Calibri" w:cs="Calibri"/>
+          <w:lang w:val="en-US"/>
+        </w:rPr>
+        <w:t>room, 4</w:t>
+      </w:r>
+      <w:r>
+        <w:rPr>
+          <w:rFonts w:ascii="Calibri" w:hAnsi="Calibri" w:cs="Calibri"/>
+          <w:lang w:val="en-US"/>
+        </w:rPr>
+        <w:t xml:space="preserve"> </w:t>
+      </w:r>
+      <w:r>
+        <w:rPr>
+          <w:rFonts w:ascii="Calibri" w:hAnsi="Calibri" w:cs="Calibri"/>
+          <w:lang w:val="en-US"/>
+        </w:rPr>
+        <w:t>room, executive)</w:t>
+      </w:r>
+    </w:p>
+    <w:p>
+      <w:pPr>
+        <w:pStyle w:val="ListParagraph"/>
+        <w:numPr>
+          <w:ilvl w:val="0"/>
+          <w:numId w:val="6"/>
+        </w:numPr>
+        <w:rPr>
+          <w:rFonts w:ascii="Calibri" w:hAnsi="Calibri" w:cs="Calibri"/>
+          <w:lang w:val="en-US"/>
+        </w:rPr>
+      </w:pPr>
+      <w:r>
+        <w:rPr>
+          <w:rFonts w:ascii="Calibri" w:hAnsi="Calibri" w:cs="Calibri"/>
+          <w:lang w:val="en-US"/>
+        </w:rPr>
+        <w:t>Location (town, block, street name)</w:t>
+      </w:r>
+    </w:p>
+    <w:p>
+      <w:pPr>
+        <w:pStyle w:val="ListParagraph"/>
+        <w:numPr>
+          <w:ilvl w:val="0"/>
+          <w:numId w:val="6"/>
+        </w:numPr>
+        <w:rPr>
+          <w:rFonts w:ascii="Calibri" w:hAnsi="Calibri" w:cs="Calibri"/>
+          <w:lang w:val="en-US"/>
+        </w:rPr>
+      </w:pPr>
+      <w:proofErr w:type="spellStart"/>
+      <w:r>
+        <w:rPr>
+          <w:rFonts w:ascii="Calibri" w:hAnsi="Calibri" w:cs="Calibri"/>
+          <w:lang w:val="en-US"/>
+        </w:rPr>
+        <w:t>Storey</w:t>
+      </w:r>
+      <w:proofErr w:type="spellEnd"/>
+      <w:r>
+        <w:rPr>
+          <w:rFonts w:ascii="Calibri" w:hAnsi="Calibri" w:cs="Calibri"/>
+          <w:lang w:val="en-US"/>
+        </w:rPr>
+        <w:t xml:space="preserve"> range (floor level classification)</w:t>
+      </w:r>
+    </w:p>
+    <w:p>
+      <w:pPr>
+        <w:pStyle w:val="ListParagraph"/>
+        <w:numPr>
+          <w:ilvl w:val="0"/>
+          <w:numId w:val="6"/>
+        </w:numPr>
+        <w:rPr>
+          <w:rFonts w:ascii="Calibri" w:hAnsi="Calibri" w:cs="Calibri"/>
+          <w:lang w:val="en-US"/>
+        </w:rPr>
+      </w:pPr>
+      <w:r>
+        <w:rPr>
+          <w:rFonts w:ascii="Calibri" w:hAnsi="Calibri" w:cs="Calibri"/>
+          <w:lang w:val="en-US"/>
+        </w:rPr>
+        <w:t>Floor area (sqm) (size of the flat)</w:t>
+      </w:r>
+    </w:p>
+    <w:p>
+      <w:pPr>
+        <w:pStyle w:val="ListParagraph"/>
+        <w:numPr>
+          <w:ilvl w:val="0"/>
+          <w:numId w:val="6"/>
+        </w:numPr>
+        <w:rPr>
+          <w:rFonts w:ascii="Calibri" w:hAnsi="Calibri" w:cs="Calibri"/>
+          <w:lang w:val="en-US"/>
+        </w:rPr>
+      </w:pPr>
+      <w:r>
+        <w:rPr>
+          <w:rFonts w:ascii="Calibri" w:hAnsi="Calibri" w:cs="Calibri"/>
+          <w:lang w:val="en-US"/>
+        </w:rPr>
+        <w:t xml:space="preserve">Flat model (e.g., standard, DBSS, </w:t>
+      </w:r>
+      <w:proofErr w:type="spellStart"/>
+      <w:r>
+        <w:rPr>
+          <w:rFonts w:ascii="Calibri" w:hAnsi="Calibri" w:cs="Calibri"/>
+          <w:lang w:val="en-US"/>
+        </w:rPr>
+        <w:t>maisonette</w:t>
+      </w:r>
+      <w:proofErr w:type="spellEnd"/>
+      <w:r>
+        <w:rPr>
+          <w:rFonts w:ascii="Calibri" w:hAnsi="Calibri" w:cs="Calibri"/>
+          <w:lang w:val="en-US"/>
+        </w:rPr>
+        <w:t>)</w:t>
+      </w:r>
+    </w:p>
+    <w:p>
+      <w:pPr>
+        <w:pStyle w:val="ListParagraph"/>
+        <w:numPr>
+          <w:ilvl w:val="0"/>
+          <w:numId w:val="6"/>
+        </w:numPr>
+        <w:rPr>
+          <w:rFonts w:ascii="Calibri" w:hAnsi="Calibri" w:cs="Calibri"/>
+          <w:lang w:val="en-US"/>
+        </w:rPr>
+      </w:pPr>
+      <w:r>
+        <w:rPr>
+          <w:rFonts w:ascii="Calibri" w:hAnsi="Calibri" w:cs="Calibri"/>
+          <w:lang w:val="en-US"/>
+        </w:rPr>
+        <w:t>Lease commencement date</w:t>
+      </w:r>
+    </w:p>
+    <w:p>
+      <w:pPr>
+        <w:rPr>
+          <w:rFonts w:ascii="Calibri" w:hAnsi="Calibri" w:cs="Calibri"/>
+          <w:lang w:val="en-US"/>
+        </w:rPr>
+      </w:pPr>
+      <w:r>
+        <w:rPr>
+          <w:rFonts w:ascii="Calibri" w:hAnsi="Calibri" w:cs="Calibri"/>
+          <w:lang w:val="en-US"/>
+        </w:rPr>
+        <w:t>Target variable: Resale price</w:t>
+      </w:r>
+    </w:p>
+    <w:p>
+      <w:pPr>
+        <w:rPr>
+          <w:rFonts w:ascii="Calibri" w:hAnsi="Calibri" w:cs="Calibri"/>
+          <w:lang w:val="en-US"/>
+        </w:rPr>
+      </w:pPr>
+      <w:r>
+        <w:rPr>
+          <w:rFonts w:ascii="Calibri" w:hAnsi="Calibri" w:cs="Calibri"/>
+          <w:lang w:val="en-US"/>
+        </w:rPr>
+        <w:t>Given the nature of the dataset, our features consist of:</w:t>
+      </w:r>
+    </w:p>
+    <w:p>
+      <w:pPr>
+        <w:pStyle w:val="ListParagraph"/>
+        <w:numPr>
+          <w:ilvl w:val="0"/>
+          <w:numId w:val="7"/>
+        </w:numPr>
+        <w:rPr>
+          <w:rFonts w:ascii="Calibri" w:hAnsi="Calibri" w:cs="Calibri"/>
+          <w:lang w:val="en-US"/>
+        </w:rPr>
+      </w:pPr>
+      <w:r>
+        <w:rPr>
+          <w:rFonts w:ascii="Calibri" w:hAnsi="Calibri" w:cs="Calibri"/>
+          <w:lang w:val="en-US"/>
+        </w:rPr>
+        <w:t>Continuous variables (e.g., floor area, remaining lease)</w:t>
+      </w:r>
+    </w:p>
+    <w:p>
+      <w:pPr>
+        <w:pStyle w:val="ListParagraph"/>
+        <w:numPr>
+          <w:ilvl w:val="0"/>
+          <w:numId w:val="7"/>
+        </w:numPr>
+        <w:rPr>
+          <w:rFonts w:ascii="Calibri" w:hAnsi="Calibri" w:cs="Calibri"/>
+          <w:lang w:val="en-US"/>
+        </w:rPr>
+      </w:pPr>
+      <w:r>
+        <w:rPr>
+          <w:rFonts w:ascii="Calibri" w:hAnsi="Calibri" w:cs="Calibri"/>
+          <w:lang w:val="en-US"/>
+        </w:rPr>
+        <w:t xml:space="preserve">Discrete variables (e.g., </w:t>
+      </w:r>
+      <w:proofErr w:type="spellStart"/>
+      <w:r>
+        <w:rPr>
+          <w:rFonts w:ascii="Calibri" w:hAnsi="Calibri" w:cs="Calibri"/>
+          <w:lang w:val="en-US"/>
+        </w:rPr>
+        <w:t>storey</w:t>
+      </w:r>
+      <w:proofErr w:type="spellEnd"/>
+      <w:r>
+        <w:rPr>
+          <w:rFonts w:ascii="Calibri" w:hAnsi="Calibri" w:cs="Calibri"/>
+          <w:lang w:val="en-US"/>
+        </w:rPr>
+        <w:t xml:space="preserve"> range, resale </w:t>
+      </w:r>
+      <w:r>
+        <w:rPr>
+          <w:rFonts w:ascii="Calibri" w:hAnsi="Calibri" w:cs="Calibri"/>
+          <w:lang w:val="en-US"/>
+        </w:rPr>
+        <w:t>month</w:t>
+      </w:r>
+      <w:r>
+        <w:rPr>
+          <w:rFonts w:ascii="Calibri" w:hAnsi="Calibri" w:cs="Calibri"/>
+          <w:lang w:val="en-US"/>
+        </w:rPr>
+        <w:t>)</w:t>
+      </w:r>
+    </w:p>
+    <w:p>
+      <w:pPr>
+        <w:pStyle w:val="ListParagraph"/>
+        <w:numPr>
+          <w:ilvl w:val="0"/>
+          <w:numId w:val="7"/>
+        </w:numPr>
+        <w:rPr>
+          <w:rFonts w:ascii="Calibri" w:hAnsi="Calibri" w:cs="Calibri"/>
+          <w:lang w:val="en-US"/>
+        </w:rPr>
+      </w:pPr>
+      <w:r>
+        <w:rPr>
+          <w:rFonts w:ascii="Calibri" w:hAnsi="Calibri" w:cs="Calibri"/>
+          <w:lang w:val="en-US"/>
+        </w:rPr>
+        <w:t>Categorical variables (e.g., flat type, location, flat model)</w:t>
+      </w:r>
+    </w:p>
+    <w:p>
+      <w:pPr>
+        <w:pStyle w:val="ListParagraph"/>
+        <w:numPr>
+          <w:ilvl w:val="0"/>
+          <w:numId w:val="3"/>
+        </w:numPr>
+        <w:rPr>
+          <w:rFonts w:ascii="Calibri" w:hAnsi="Calibri" w:cs="Calibri"/>
+          <w:b/>
+          <w:bCs/>
+          <w:lang w:val="en-US"/>
+        </w:rPr>
+      </w:pPr>
+      <w:r>
+        <w:rPr>
+          <w:rFonts w:ascii="Calibri" w:hAnsi="Calibri" w:cs="Calibri"/>
+          <w:b/>
+          <w:bCs/>
+          <w:lang w:val="en-US"/>
+        </w:rPr>
+        <w:t>Methodology</w:t>
+      </w:r>
+    </w:p>
+    <w:p>
+      <w:pPr>
+        <w:rPr>
+          <w:rFonts w:ascii="Calibri" w:hAnsi="Calibri" w:cs="Calibri"/>
+          <w:lang w:val="en-US"/>
+        </w:rPr>
+      </w:pPr>
+      <w:r>
+        <w:rPr>
+          <w:rFonts w:ascii="Calibri" w:hAnsi="Calibri" w:cs="Calibri"/>
+          <w:lang w:val="en-US"/>
+        </w:rPr>
+        <w:t xml:space="preserve">Data </w:t>
+      </w:r>
+      <w:r>
+        <w:rPr>
+          <w:rFonts w:ascii="Calibri" w:hAnsi="Calibri" w:cs="Calibri"/>
+          <w:lang w:val="en-US"/>
+        </w:rPr>
+        <w:t>p</w:t>
+      </w:r>
+      <w:r>
+        <w:rPr>
+          <w:rFonts w:ascii="Calibri" w:hAnsi="Calibri" w:cs="Calibri"/>
+          <w:lang w:val="en-US"/>
+        </w:rPr>
+        <w:t>reprocessing</w:t>
+      </w:r>
+      <w:r>
+        <w:rPr>
+          <w:rFonts w:ascii="Calibri" w:hAnsi="Calibri" w:cs="Calibri"/>
+          <w:lang w:val="en-US"/>
+        </w:rPr>
+        <w:t>:</w:t>
+      </w:r>
+    </w:p>
+    <w:p>
+      <w:pPr>
+        <w:pStyle w:val="ListParagraph"/>
+        <w:numPr>
+          <w:ilvl w:val="0"/>
+          <w:numId w:val="8"/>
+        </w:numPr>
+        <w:rPr>
+          <w:rFonts w:ascii="Calibri" w:hAnsi="Calibri" w:cs="Calibri"/>
+          <w:lang w:val="en-US"/>
+        </w:rPr>
+      </w:pPr>
+      <w:r>
+        <w:rPr>
+          <w:rFonts w:ascii="Calibri" w:hAnsi="Calibri" w:cs="Calibri"/>
+          <w:lang w:val="en-US"/>
+        </w:rPr>
+        <w:t>Handled missing values and inconsistencies (e.g., standardizing categorical values like "MULTI GENERATION" vs. "MULTI-GENERATION").</w:t>
+      </w:r>
+    </w:p>
+    <w:p>
+      <w:pPr>
+        <w:pStyle w:val="ListParagraph"/>
+        <w:numPr>
+          <w:ilvl w:val="0"/>
+          <w:numId w:val="8"/>
+        </w:numPr>
+        <w:rPr>
+          <w:rFonts w:ascii="Calibri" w:hAnsi="Calibri" w:cs="Calibri"/>
+          <w:lang w:val="en-US"/>
+        </w:rPr>
+      </w:pPr>
+      <w:r>
+        <w:rPr>
+          <w:rFonts w:ascii="Calibri" w:hAnsi="Calibri" w:cs="Calibri"/>
+          <w:lang w:val="en-US"/>
+        </w:rPr>
+        <w:t>Created new features:</w:t>
+      </w:r>
+      <w:r>
+        <w:rPr>
+          <w:rFonts w:ascii="Calibri" w:hAnsi="Calibri" w:cs="Calibri"/>
+          <w:lang w:val="en-US"/>
+        </w:rPr>
+        <w:t xml:space="preserve"> </w:t>
+      </w:r>
+      <w:r>
+        <w:rPr>
+          <w:rFonts w:ascii="Calibri" w:hAnsi="Calibri" w:cs="Calibri"/>
+          <w:lang w:val="en-US"/>
+        </w:rPr>
+        <w:t>Extracted resale year and resale month from the resale date.</w:t>
+      </w:r>
+      <w:r>
+        <w:rPr>
+          <w:rFonts w:ascii="Calibri" w:hAnsi="Calibri" w:cs="Calibri"/>
+          <w:lang w:val="en-US"/>
+        </w:rPr>
+        <w:t xml:space="preserve"> </w:t>
+      </w:r>
+      <w:r>
+        <w:rPr>
+          <w:rFonts w:ascii="Calibri" w:hAnsi="Calibri" w:cs="Calibri"/>
+          <w:lang w:val="en-US"/>
+        </w:rPr>
+        <w:t>Computed remaining lease years.</w:t>
+      </w:r>
+      <w:r>
+        <w:rPr>
+          <w:rFonts w:ascii="Calibri" w:hAnsi="Calibri" w:cs="Calibri"/>
+          <w:lang w:val="en-US"/>
+        </w:rPr>
+        <w:t xml:space="preserve"> </w:t>
+      </w:r>
+      <w:r>
+        <w:rPr>
+          <w:rFonts w:ascii="Calibri" w:hAnsi="Calibri" w:cs="Calibri"/>
+          <w:lang w:val="en-US"/>
+        </w:rPr>
+        <w:t>Applied one-hot encoding to categorical variables (town, flat type, flat model).</w:t>
+      </w:r>
+    </w:p>
+    <w:p>
+      <w:pPr>
+        <w:pStyle w:val="ListParagraph"/>
+        <w:numPr>
+          <w:ilvl w:val="0"/>
+          <w:numId w:val="8"/>
+        </w:numPr>
+        <w:rPr>
+          <w:rFonts w:ascii="Calibri" w:hAnsi="Calibri" w:cs="Calibri"/>
+          <w:lang w:val="en-US"/>
+        </w:rPr>
+      </w:pPr>
+      <w:r>
+        <w:rPr>
+          <w:rFonts w:ascii="Calibri" w:hAnsi="Calibri" w:cs="Calibri"/>
+          <w:lang w:val="en-US"/>
+        </w:rPr>
+        <w:t>Removed redundant features:</w:t>
+      </w:r>
+      <w:r>
+        <w:rPr>
+          <w:rFonts w:ascii="Calibri" w:hAnsi="Calibri" w:cs="Calibri"/>
+          <w:lang w:val="en-US"/>
+        </w:rPr>
+        <w:t xml:space="preserve"> </w:t>
+      </w:r>
+      <w:r>
+        <w:rPr>
+          <w:rFonts w:ascii="Calibri" w:hAnsi="Calibri" w:cs="Calibri"/>
+          <w:lang w:val="en-US"/>
+        </w:rPr>
+        <w:t>Dropped block and street name (as they are relative to town).</w:t>
+      </w:r>
+    </w:p>
+    <w:p>
+      <w:pPr>
+        <w:rPr>
+          <w:rFonts w:ascii="Calibri" w:hAnsi="Calibri" w:cs="Calibri"/>
+          <w:lang w:val="en-US"/>
+        </w:rPr>
+      </w:pPr>
+      <w:r>
+        <w:rPr>
+          <w:rFonts w:ascii="Calibri" w:hAnsi="Calibri" w:cs="Calibri"/>
+          <w:lang w:val="en-US"/>
+        </w:rPr>
+        <w:t>Model selection and evaluation:</w:t>
+      </w:r>
+    </w:p>
+    <w:p>
+      <w:pPr>
+        <w:pStyle w:val="ListParagraph"/>
+        <w:numPr>
+          <w:ilvl w:val="0"/>
+          <w:numId w:val="9"/>
+        </w:numPr>
+        <w:rPr>
+          <w:rFonts w:ascii="Calibri" w:hAnsi="Calibri" w:cs="Calibri"/>
+          <w:lang w:val="en-US"/>
+        </w:rPr>
+      </w:pPr>
+      <w:r>
+        <w:rPr>
+          <w:rFonts w:ascii="Calibri" w:hAnsi="Calibri" w:cs="Calibri"/>
+          <w:lang w:val="en-US"/>
+        </w:rPr>
+        <w:t>Trained and evaluated four machine learning models:</w:t>
+      </w:r>
+    </w:p>
+    <w:p>
+      <w:pPr>
+        <w:pStyle w:val="ListParagraph"/>
+        <w:numPr>
+          <w:ilvl w:val="1"/>
+          <w:numId w:val="9"/>
+        </w:numPr>
+        <w:rPr>
+          <w:rFonts w:ascii="Calibri" w:hAnsi="Calibri" w:cs="Calibri"/>
+          <w:lang w:val="en-US"/>
+        </w:rPr>
+      </w:pPr>
+      <w:r>
+        <w:rPr>
+          <w:rFonts w:ascii="Calibri" w:hAnsi="Calibri" w:cs="Calibri"/>
+          <w:lang w:val="en-US"/>
+        </w:rPr>
+        <w:t>Random Forest</w:t>
+      </w:r>
+    </w:p>
+    <w:p>
+      <w:pPr>
+        <w:pStyle w:val="ListParagraph"/>
+        <w:numPr>
+          <w:ilvl w:val="1"/>
+          <w:numId w:val="9"/>
+        </w:numPr>
+        <w:rPr>
+          <w:rFonts w:ascii="Calibri" w:hAnsi="Calibri" w:cs="Calibri"/>
+          <w:lang w:val="en-US"/>
+        </w:rPr>
+      </w:pPr>
+      <w:proofErr w:type="spellStart"/>
+      <w:r>
+        <w:rPr>
+          <w:rFonts w:ascii="Calibri" w:hAnsi="Calibri" w:cs="Calibri"/>
+          <w:lang w:val="en-US"/>
+        </w:rPr>
+        <w:t>XGBoost</w:t>
+      </w:r>
+      <w:proofErr w:type="spellEnd"/>
+    </w:p>
+    <w:p>
+      <w:pPr>
+        <w:pStyle w:val="ListParagraph"/>
+        <w:numPr>
+          <w:ilvl w:val="1"/>
+          <w:numId w:val="9"/>
+        </w:numPr>
+        <w:rPr>
+          <w:rFonts w:ascii="Calibri" w:hAnsi="Calibri" w:cs="Calibri"/>
+          <w:lang w:val="en-US"/>
+        </w:rPr>
+      </w:pPr>
+      <w:proofErr w:type="spellStart"/>
+      <w:r>
+        <w:rPr>
+          <w:rFonts w:ascii="Calibri" w:hAnsi="Calibri" w:cs="Calibri"/>
+          <w:lang w:val="en-US"/>
+        </w:rPr>
+        <w:lastRenderedPageBreak/>
+        <w:t>LightGBM</w:t>
+      </w:r>
+      <w:proofErr w:type="spellEnd"/>
+    </w:p>
+    <w:p>
+      <w:pPr>
+        <w:pStyle w:val="ListParagraph"/>
+        <w:numPr>
+          <w:ilvl w:val="1"/>
+          <w:numId w:val="9"/>
+        </w:numPr>
+        <w:rPr>
+          <w:rFonts w:ascii="Calibri" w:hAnsi="Calibri" w:cs="Calibri"/>
+          <w:lang w:val="en-US"/>
+        </w:rPr>
+      </w:pPr>
+      <w:proofErr w:type="spellStart"/>
+      <w:r>
+        <w:rPr>
+          <w:rFonts w:ascii="Calibri" w:hAnsi="Calibri" w:cs="Calibri"/>
+          <w:lang w:val="en-US"/>
+        </w:rPr>
+        <w:t>CatBoost</w:t>
+      </w:r>
+      <w:proofErr w:type="spellEnd"/>
+    </w:p>
+    <w:p>
+      <w:pPr>
+        <w:pStyle w:val="ListParagraph"/>
+        <w:numPr>
+          <w:ilvl w:val="0"/>
+          <w:numId w:val="9"/>
+        </w:numPr>
+        <w:rPr>
+          <w:rFonts w:ascii="Calibri" w:hAnsi="Calibri" w:cs="Calibri"/>
+          <w:lang w:val="en-US"/>
+        </w:rPr>
+      </w:pPr>
+      <w:r>
+        <w:rPr>
+          <w:rFonts w:ascii="Calibri" w:hAnsi="Calibri" w:cs="Calibri"/>
+          <w:lang w:val="en-US"/>
+        </w:rPr>
+        <w:t xml:space="preserve">Tree-based models were chosen because they can handle a mix of continuous, discrete and categorical features effectively. </w:t>
+      </w:r>
+    </w:p>
+    <w:p>
+      <w:pPr>
+        <w:pStyle w:val="ListParagraph"/>
+        <w:numPr>
+          <w:ilvl w:val="0"/>
+          <w:numId w:val="9"/>
+        </w:numPr>
+        <w:rPr>
+          <w:rFonts w:ascii="Calibri" w:hAnsi="Calibri" w:cs="Calibri"/>
+          <w:lang w:val="en-US"/>
+        </w:rPr>
+      </w:pPr>
+      <w:r>
+        <w:rPr>
+          <w:rFonts w:ascii="Calibri" w:hAnsi="Calibri" w:cs="Calibri"/>
+          <w:lang w:val="en-US"/>
+        </w:rPr>
+        <w:t>Used 5-fold cross-validation to ensure robustness.</w:t>
+      </w:r>
+    </w:p>
+    <w:p>
+      <w:pPr>
+        <w:pStyle w:val="ListParagraph"/>
+        <w:numPr>
+          <w:ilvl w:val="0"/>
+          <w:numId w:val="9"/>
+        </w:numPr>
+        <w:rPr>
+          <w:rFonts w:ascii="Calibri" w:hAnsi="Calibri" w:cs="Calibri"/>
+          <w:lang w:val="en-US"/>
+        </w:rPr>
+      </w:pPr>
+      <w:r>
+        <w:rPr>
+          <w:rFonts w:ascii="Calibri" w:hAnsi="Calibri" w:cs="Calibri"/>
+          <w:lang w:val="en-US"/>
+        </w:rPr>
+        <w:t xml:space="preserve">Tuned Random Forest hyperparameters using </w:t>
+      </w:r>
+      <w:proofErr w:type="spellStart"/>
+      <w:r>
+        <w:rPr>
+          <w:rFonts w:ascii="Calibri" w:hAnsi="Calibri" w:cs="Calibri"/>
+          <w:lang w:val="en-US"/>
+        </w:rPr>
+        <w:t>GridSearchCV</w:t>
+      </w:r>
+      <w:proofErr w:type="spellEnd"/>
+      <w:r>
+        <w:rPr>
+          <w:rFonts w:ascii="Calibri" w:hAnsi="Calibri" w:cs="Calibri"/>
+          <w:lang w:val="en-US"/>
+        </w:rPr>
+        <w:t xml:space="preserve"> (3-fold validation).</w:t>
+      </w:r>
+    </w:p>
+    <w:p>
+      <w:pPr>
+        <w:pStyle w:val="ListParagraph"/>
+        <w:numPr>
+          <w:ilvl w:val="0"/>
+          <w:numId w:val="9"/>
+        </w:numPr>
+        <w:rPr>
+          <w:rFonts w:ascii="Calibri" w:hAnsi="Calibri" w:cs="Calibri"/>
+          <w:lang w:val="en-US"/>
+        </w:rPr>
+      </w:pPr>
+      <w:r>
+        <w:rPr>
+          <w:rFonts w:ascii="Calibri" w:hAnsi="Calibri" w:cs="Calibri"/>
+          <w:lang w:val="en-US"/>
+        </w:rPr>
+        <w:t>Evaluated models using RMSE, MA</w:t>
+      </w:r>
+      <w:r>
+        <w:rPr>
+          <w:rFonts w:ascii="Calibri" w:hAnsi="Calibri" w:cs="Calibri"/>
+          <w:lang w:val="en-US"/>
+        </w:rPr>
+        <w:t>P</w:t>
+      </w:r>
+      <w:r>
+        <w:rPr>
+          <w:rFonts w:ascii="Calibri" w:hAnsi="Calibri" w:cs="Calibri"/>
+          <w:lang w:val="en-US"/>
+        </w:rPr>
+        <w:t>E, and R² Score.</w:t>
+      </w:r>
+      <w:r>
+        <w:rPr>
+          <w:rFonts w:ascii="Calibri" w:hAnsi="Calibri" w:cs="Calibri"/>
+          <w:lang w:val="en-US"/>
+        </w:rPr>
+        <w:t xml:space="preserve"> </w:t>
+      </w:r>
+    </w:p>
+    <w:p>
+      <w:pPr>
+        <w:pStyle w:val="ListParagraph"/>
+        <w:numPr>
+          <w:ilvl w:val="0"/>
+          <w:numId w:val="3"/>
+        </w:numPr>
+        <w:rPr>
+          <w:rFonts w:ascii="Calibri" w:hAnsi="Calibri" w:cs="Calibri"/>
+          <w:b/>
+          <w:bCs/>
+          <w:lang w:val="en-US"/>
+        </w:rPr>
+      </w:pPr>
+      <w:r>
+        <w:rPr>
+          <w:rFonts w:ascii="Calibri" w:hAnsi="Calibri" w:cs="Calibri"/>
+          <w:b/>
+          <w:bCs/>
+          <w:lang w:val="en-US"/>
+        </w:rPr>
+        <w:t xml:space="preserve">Results </w:t>
+      </w:r>
+      <w:r>
+        <w:rPr>
+          <w:rFonts w:ascii="Calibri" w:hAnsi="Calibri" w:cs="Calibri"/>
+          <w:b/>
+          <w:bCs/>
+          <w:lang w:val="en-US"/>
+        </w:rPr>
+        <w:t>and fi</w:t>
+      </w:r>
+      <w:r>
+        <w:rPr>
+          <w:rFonts w:ascii="Calibri" w:hAnsi="Calibri" w:cs="Calibri"/>
+          <w:b/>
+          <w:bCs/>
+          <w:lang w:val="en-US"/>
+        </w:rPr>
+        <w:t>ndings</w:t>
+      </w:r>
+    </w:p>
+    <w:p>
+      <w:pPr>
+        <w:rPr>
+          <w:rFonts w:ascii="Calibri" w:hAnsi="Calibri" w:cs="Calibri"/>
+        </w:rPr>
+      </w:pPr>
+      <w:r>
+        <w:rPr>
+          <w:rFonts w:ascii="Calibri" w:hAnsi="Calibri" w:cs="Calibri"/>
+        </w:rPr>
+        <w:t>Random Forest</w:t>
+      </w:r>
+      <w:r>
+        <w:rPr>
+          <w:rFonts w:ascii="Calibri" w:hAnsi="Calibri" w:cs="Calibri"/>
+        </w:rPr>
+        <w:t xml:space="preserve"> with tuned hyperparameters</w:t>
+      </w:r>
+      <w:r>
+        <w:rPr>
+          <w:rFonts w:ascii="Calibri" w:hAnsi="Calibri" w:cs="Calibri"/>
+        </w:rPr>
+        <w:t xml:space="preserve"> (5-fold validation):</w:t>
+      </w:r>
+    </w:p>
+    <w:tbl>
+      <w:tblPr>
+        <w:tblStyle w:val="TableGrid"/>
+        <w:tblW w:w="0" w:type="auto"/>
+        <w:tblLook w:val="04A0" w:firstRow="1" w:lastRow="0" w:firstColumn="1" w:lastColumn="0" w:noHBand="0" w:noVBand="1"/>
+      </w:tblPr>
+      <w:tblGrid>
+        <w:gridCol w:w="1502"/>
+        <w:gridCol w:w="1503"/>
+        <w:gridCol w:w="1503"/>
+        <w:gridCol w:w="1502"/>
+        <w:gridCol w:w="1503"/>
+        <w:gridCol w:w="1503"/>
+      </w:tblGrid>
+      <w:tr>
+        <w:tc>
+          <w:tcPr>
+            <w:tcW w:w="1502" w:type="dxa"/>
+            <w:vAlign w:val="center"/>
+          </w:tcPr>
+          <w:p>
+            <w:pPr>
+              <w:jc w:val="center"/>
+              <w:rPr>
+                <w:rFonts w:ascii="Calibri" w:hAnsi="Calibri" w:cs="Calibri"/>
+              </w:rPr>
+            </w:pPr>
+            <w:r>
+              <w:rPr>
+                <w:rFonts w:ascii="Calibri" w:eastAsia="Times New Roman" w:hAnsi="Calibri" w:cs="Calibri"/>
+                <w:b/>
+                <w:bCs/>
+                <w:kern w:val="0"/>
+                <w:sz w:val="21"/>
+                <w:szCs w:val="21"/>
+                <w14:ligatures w14:val="none"/>
+              </w:rPr>
+              <w:t>Mean RMSE</w:t>
+            </w:r>
+          </w:p>
+        </w:tc>
+        <w:tc>
+          <w:tcPr>
+            <w:tcW w:w="1503" w:type="dxa"/>
+            <w:vAlign w:val="center"/>
+          </w:tcPr>
+          <w:p>
+            <w:pPr>
+              <w:jc w:val="center"/>
+              <w:rPr>
+                <w:rFonts w:ascii="Calibri" w:hAnsi="Calibri" w:cs="Calibri"/>
+              </w:rPr>
+            </w:pPr>
+            <w:r>
+              <w:rPr>
+                <w:rFonts w:ascii="Calibri" w:eastAsia="Times New Roman" w:hAnsi="Calibri" w:cs="Calibri"/>
+                <w:b/>
+                <w:bCs/>
+                <w:kern w:val="0"/>
+                <w:sz w:val="21"/>
+                <w:szCs w:val="21"/>
+                <w14:ligatures w14:val="none"/>
+              </w:rPr>
+              <w:t>Std RMSE</w:t>
+            </w:r>
+          </w:p>
+        </w:tc>
+        <w:tc>
+          <w:tcPr>
+            <w:tcW w:w="1503" w:type="dxa"/>
+            <w:vAlign w:val="center"/>
+          </w:tcPr>
+          <w:p>
+            <w:pPr>
+              <w:jc w:val="center"/>
+              <w:rPr>
+                <w:rFonts w:ascii="Calibri" w:hAnsi="Calibri" w:cs="Calibri"/>
+              </w:rPr>
+            </w:pPr>
+            <w:r>
+              <w:rPr>
+                <w:rFonts w:ascii="Calibri" w:eastAsia="Times New Roman" w:hAnsi="Calibri" w:cs="Calibri"/>
+                <w:b/>
+                <w:bCs/>
+                <w:kern w:val="0"/>
+                <w:sz w:val="21"/>
+                <w:szCs w:val="21"/>
+                <w14:ligatures w14:val="none"/>
+              </w:rPr>
+              <w:t>Mean MA</w:t>
+            </w:r>
+            <w:r>
+              <w:rPr>
+                <w:rFonts w:ascii="Calibri" w:eastAsia="Times New Roman" w:hAnsi="Calibri" w:cs="Calibri"/>
+                <w:b/>
+                <w:bCs/>
+                <w:kern w:val="0"/>
+                <w:sz w:val="21"/>
+                <w:szCs w:val="21"/>
+                <w14:ligatures w14:val="none"/>
+              </w:rPr>
+              <w:t>P</w:t>
+            </w:r>
+            <w:r>
+              <w:rPr>
+                <w:rFonts w:ascii="Calibri" w:eastAsia="Times New Roman" w:hAnsi="Calibri" w:cs="Calibri"/>
+                <w:b/>
+                <w:bCs/>
+                <w:kern w:val="0"/>
+                <w:sz w:val="21"/>
+                <w:szCs w:val="21"/>
+                <w14:ligatures w14:val="none"/>
+              </w:rPr>
+              <w:t>E</w:t>
+            </w:r>
+          </w:p>
+        </w:tc>
+        <w:tc>
+          <w:tcPr>
+            <w:tcW w:w="1502" w:type="dxa"/>
+            <w:vAlign w:val="center"/>
+          </w:tcPr>
+          <w:p>
+            <w:pPr>
+              <w:jc w:val="center"/>
+              <w:rPr>
+                <w:rFonts w:ascii="Calibri" w:hAnsi="Calibri" w:cs="Calibri"/>
+              </w:rPr>
+            </w:pPr>
+            <w:r>
+              <w:rPr>
+                <w:rFonts w:ascii="Calibri" w:eastAsia="Times New Roman" w:hAnsi="Calibri" w:cs="Calibri"/>
+                <w:b/>
+                <w:bCs/>
+                <w:kern w:val="0"/>
+                <w:sz w:val="21"/>
+                <w:szCs w:val="21"/>
+                <w14:ligatures w14:val="none"/>
+              </w:rPr>
+              <w:t>Std MA</w:t>
+            </w:r>
+            <w:r>
+              <w:rPr>
+                <w:rFonts w:ascii="Calibri" w:eastAsia="Times New Roman" w:hAnsi="Calibri" w:cs="Calibri"/>
+                <w:b/>
+                <w:bCs/>
+                <w:kern w:val="0"/>
+                <w:sz w:val="21"/>
+                <w:szCs w:val="21"/>
+                <w14:ligatures w14:val="none"/>
+              </w:rPr>
+              <w:t>P</w:t>
+            </w:r>
+            <w:r>
+              <w:rPr>
+                <w:rFonts w:ascii="Calibri" w:eastAsia="Times New Roman" w:hAnsi="Calibri" w:cs="Calibri"/>
+                <w:b/>
+                <w:bCs/>
+                <w:kern w:val="0"/>
+                <w:sz w:val="21"/>
+                <w:szCs w:val="21"/>
+                <w14:ligatures w14:val="none"/>
+              </w:rPr>
+              <w:t>E</w:t>
+            </w:r>
+          </w:p>
+        </w:tc>
+        <w:tc>
+          <w:tcPr>
+            <w:tcW w:w="1503" w:type="dxa"/>
+            <w:vAlign w:val="center"/>
+          </w:tcPr>
+          <w:p>
+            <w:pPr>
+              <w:jc w:val="center"/>
+              <w:rPr>
+                <w:rFonts w:ascii="Calibri" w:hAnsi="Calibri" w:cs="Calibri"/>
+              </w:rPr>
+            </w:pPr>
+            <w:r>
+              <w:rPr>
+                <w:rFonts w:ascii="Calibri" w:eastAsia="Times New Roman" w:hAnsi="Calibri" w:cs="Calibri"/>
+                <w:b/>
+                <w:bCs/>
+                <w:kern w:val="0"/>
+                <w:sz w:val="21"/>
+                <w:szCs w:val="21"/>
+                <w14:ligatures w14:val="none"/>
+              </w:rPr>
+              <w:t>Mean R² Score</w:t>
+            </w:r>
+          </w:p>
+        </w:tc>
+        <w:tc>
+          <w:tcPr>
+            <w:tcW w:w="1503" w:type="dxa"/>
+            <w:vAlign w:val="center"/>
+          </w:tcPr>
+          <w:p>
+            <w:pPr>
+              <w:jc w:val="center"/>
+              <w:rPr>
+                <w:rFonts w:ascii="Calibri" w:hAnsi="Calibri" w:cs="Calibri"/>
+              </w:rPr>
+            </w:pPr>
+            <w:r>
+              <w:rPr>
+                <w:rFonts w:ascii="Calibri" w:eastAsia="Times New Roman" w:hAnsi="Calibri" w:cs="Calibri"/>
+                <w:b/>
+                <w:bCs/>
+                <w:kern w:val="0"/>
+                <w:sz w:val="21"/>
+                <w:szCs w:val="21"/>
+                <w14:ligatures w14:val="none"/>
+              </w:rPr>
+              <w:t>Std R² Score</w:t>
+            </w:r>
+          </w:p>
+        </w:tc>
+      </w:tr>
+      <w:tr>
+        <w:tc>
+          <w:tcPr>
+            <w:tcW w:w="1502" w:type="dxa"/>
+            <w:vAlign w:val="center"/>
+          </w:tcPr>
+          <w:p>
+            <w:pPr>
+              <w:jc w:val="center"/>
+              <w:rPr>
+                <w:rFonts w:ascii="Calibri" w:hAnsi="Calibri" w:cs="Calibri"/>
+              </w:rPr>
+            </w:pPr>
+            <w:r>
+              <w:rPr>
+                <w:rFonts w:ascii="Calibri" w:eastAsia="Times New Roman" w:hAnsi="Calibri" w:cs="Calibri"/>
+                <w:kern w:val="0"/>
+                <w:sz w:val="21"/>
+                <w:szCs w:val="21"/>
+                <w14:ligatures w14:val="none"/>
+              </w:rPr>
+              <w:t>22443</w:t>
+            </w:r>
+          </w:p>
+        </w:tc>
+        <w:tc>
+          <w:tcPr>
+            <w:tcW w:w="1503" w:type="dxa"/>
+            <w:vAlign w:val="center"/>
+          </w:tcPr>
+          <w:p>
+            <w:pPr>
+              <w:jc w:val="center"/>
+              <w:rPr>
+                <w:rFonts w:ascii="Calibri" w:hAnsi="Calibri" w:cs="Calibri"/>
+              </w:rPr>
+            </w:pPr>
+            <w:r>
+              <w:rPr>
+                <w:rFonts w:ascii="Calibri" w:eastAsia="Times New Roman" w:hAnsi="Calibri" w:cs="Calibri"/>
+                <w:kern w:val="0"/>
+                <w:sz w:val="21"/>
+                <w:szCs w:val="21"/>
+                <w14:ligatures w14:val="none"/>
+              </w:rPr>
+              <w:t>99.4</w:t>
+            </w:r>
+          </w:p>
+        </w:tc>
+        <w:tc>
+          <w:tcPr>
+            <w:tcW w:w="1503" w:type="dxa"/>
+            <w:vAlign w:val="center"/>
+          </w:tcPr>
+          <w:p>
+            <w:pPr>
+              <w:jc w:val="center"/>
+              <w:rPr>
+                <w:rFonts w:ascii="Calibri" w:hAnsi="Calibri" w:cs="Calibri"/>
+              </w:rPr>
+            </w:pPr>
+            <w:r>
+              <w:rPr>
+                <w:rFonts w:ascii="Calibri" w:hAnsi="Calibri" w:cs="Calibri"/>
+              </w:rPr>
+              <w:t>5.89%</w:t>
+            </w:r>
+          </w:p>
+        </w:tc>
+        <w:tc>
+          <w:tcPr>
+            <w:tcW w:w="1502" w:type="dxa"/>
+            <w:vAlign w:val="center"/>
+          </w:tcPr>
+          <w:p>
+            <w:pPr>
+              <w:jc w:val="center"/>
+              <w:rPr>
+                <w:rFonts w:ascii="Calibri" w:hAnsi="Calibri" w:cs="Calibri"/>
+              </w:rPr>
+            </w:pPr>
+            <w:r>
+              <w:rPr>
+                <w:rFonts w:ascii="Calibri" w:hAnsi="Calibri" w:cs="Calibri"/>
+              </w:rPr>
+              <w:t>0.000153</w:t>
+            </w:r>
+          </w:p>
+        </w:tc>
+        <w:tc>
+          <w:tcPr>
+            <w:tcW w:w="1503" w:type="dxa"/>
+            <w:vAlign w:val="center"/>
+          </w:tcPr>
+          <w:p>
+            <w:pPr>
+              <w:jc w:val="center"/>
+              <w:rPr>
+                <w:rFonts w:ascii="Calibri" w:hAnsi="Calibri" w:cs="Calibri"/>
+              </w:rPr>
+            </w:pPr>
+            <w:r>
+              <w:rPr>
+                <w:rFonts w:ascii="Calibri" w:eastAsia="Times New Roman" w:hAnsi="Calibri" w:cs="Calibri"/>
+                <w:kern w:val="0"/>
+                <w:sz w:val="21"/>
+                <w:szCs w:val="21"/>
+                <w14:ligatures w14:val="none"/>
+              </w:rPr>
+              <w:t>0.977</w:t>
+            </w:r>
+          </w:p>
+        </w:tc>
+        <w:tc>
+          <w:tcPr>
+            <w:tcW w:w="1503" w:type="dxa"/>
+            <w:vAlign w:val="center"/>
+          </w:tcPr>
+          <w:p>
+            <w:pPr>
+              <w:jc w:val="center"/>
+              <w:rPr>
+                <w:rFonts w:ascii="Calibri" w:hAnsi="Calibri" w:cs="Calibri"/>
+              </w:rPr>
+            </w:pPr>
+            <w:r>
+              <w:rPr>
+                <w:rFonts w:ascii="Calibri" w:eastAsia="Times New Roman" w:hAnsi="Calibri" w:cs="Calibri"/>
+                <w:kern w:val="0"/>
+                <w:sz w:val="21"/>
+                <w:szCs w:val="21"/>
+                <w14:ligatures w14:val="none"/>
+              </w:rPr>
+              <w:t>0.000246</w:t>
+            </w:r>
+          </w:p>
+        </w:tc>
+      </w:tr>
+    </w:tbl>
+    <w:p>
+      <w:pPr>
+        <w:rPr>
+          <w:rFonts w:ascii="Calibri" w:hAnsi="Calibri" w:cs="Calibri"/>
+        </w:rPr>
+      </w:pPr>
+    </w:p>
+    <w:p>
+      <w:pPr>
+        <w:jc w:val="center"/>
+        <w:rPr>
+          <w:rFonts w:ascii="Calibri" w:hAnsi="Calibri" w:cs="Calibri"/>
+          <w:lang w:val="en-US"/>
+        </w:rPr>
+      </w:pPr>
+      <w:r>
+        <w:rPr>
+          <w:rFonts w:ascii="Calibri" w:hAnsi="Calibri" w:cs="Calibri"/>
+          <w:b/>
+          <w:bCs/>
+          <w:lang w:val="en-US"/>
+        </w:rPr>
+        <w:drawing>
+          <wp:inline distT="0" distB="0" distL="0" distR="0" wp14:anchorId="53B862CA" wp14:editId="07D6DD2C">
+            <wp:extent cx="4383816" cy="3427012"/>
+            <wp:effectExtent l="0" t="0" r="0" b="2540"/>
+            <wp:docPr id="1169631244" name="Picture 1" descr="A graph of a graph showing a line of blue dots&#10;&#10;Description automatically generated with medium confidence"/>
+            <wp:cNvGraphicFramePr>
+              <a:graphicFrameLocks xmlns:a="http://schemas.openxmlformats.org/drawingml/2006/main" noChangeAspect="1"/>
+            </wp:cNvGraphicFramePr>
+            <a:graphic xmlns:a="http://schemas.openxmlformats.org/drawingml/2006/main">
+              <a:graphicData uri="http://schemas.openxmlformats.org/drawingml/2006/picture">
+                <pic:pic xmlns:pic="http://schemas.openxmlformats.org/drawingml/2006/picture">
+                  <pic:nvPicPr>
+                    <pic:cNvPr id="1169631244" name="Picture 1" descr="A graph of a graph showing a line of blue dots&#10;&#10;Description automatically generated with medium confidence"/>
+                    <pic:cNvPicPr/>
+                  </pic:nvPicPr>
+                  <pic:blipFill>
+                    <a:blip r:embed="rId6"/>
+                    <a:stretch>
+                      <a:fillRect/>
+                    </a:stretch>
+                  </pic:blipFill>
+                  <pic:spPr>
+                    <a:xfrm>
+                      <a:off x="0" y="0"/>
+                      <a:ext cx="4400672" cy="3440189"/>
+                    </a:xfrm>
+                    <a:prstGeom prst="rect">
+                      <a:avLst/>
+                    </a:prstGeom>
+                  </pic:spPr>
+                </pic:pic>
+              </a:graphicData>
+            </a:graphic>
+          </wp:inline>
+        </w:drawing>
+      </w:r>
+      <w:r>
+        <w:rPr>
+          <w:rFonts w:ascii="Calibri" w:hAnsi="Calibri" w:cs="Calibri"/>
+          <w:lang w:val="en-US"/>
+        </w:rPr>
+        <w:drawing>
+          <wp:inline distT="0" distB="0" distL="0" distR="0" wp14:anchorId="33F7B645" wp14:editId="2A96B8FC">
+            <wp:extent cx="5222906" cy="2527549"/>
+            <wp:effectExtent l="0" t="0" r="0" b="6350"/>
+            <wp:docPr id="859493668" name="Picture 1" descr="A graph with blue and white text&#10;&#10;Description automatically generated with medium confidence"/>
+            <wp:cNvGraphicFramePr>
+              <a:graphicFrameLocks xmlns:a="http://schemas.openxmlformats.org/drawingml/2006/main" noChangeAspect="1"/>
+            </wp:cNvGraphicFramePr>
+            <a:graphic xmlns:a="http://schemas.openxmlformats.org/drawingml/2006/main">
+              <a:graphicData uri="http://schemas.openxmlformats.org/drawingml/2006/picture">
+                <pic:pic xmlns:pic="http://schemas.openxmlformats.org/drawingml/2006/picture">
+                  <pic:nvPicPr>
+                    <pic:cNvPr id="859493668" name="Picture 1" descr="A graph with blue and white text&#10;&#10;Description automatically generated with medium confidence"/>
+                    <pic:cNvPicPr/>
+                  </pic:nvPicPr>
+                  <pic:blipFill>
+                    <a:blip r:embed="rId7"/>
+                    <a:stretch>
+                      <a:fillRect/>
+                    </a:stretch>
+                  </pic:blipFill>
+                  <pic:spPr>
+                    <a:xfrm>
+                      <a:off x="0" y="0"/>
+                      <a:ext cx="5279665" cy="2555017"/>
+                    </a:xfrm>
+                    <a:prstGeom prst="rect">
+                      <a:avLst/>
+                    </a:prstGeom>
+                  </pic:spPr>
+                </pic:pic>
+              </a:graphicData>
+            </a:graphic>
+          </wp:inline>
+        </w:drawing>
+      </w:r>
+    </w:p>
+    <w:p>
+      <w:pPr>
+        <w:rPr>
+          <w:rFonts w:ascii="Calibri" w:hAnsi="Calibri" w:cs="Calibri"/>
+          <w:lang w:val="en-US"/>
+        </w:rPr>
+      </w:pPr>
+      <w:r>
+        <w:rPr>
+          <w:rFonts w:ascii="Calibri" w:hAnsi="Calibri" w:cs="Calibri"/>
+          <w:lang w:val="en-US"/>
+        </w:rPr>
+        <w:lastRenderedPageBreak/>
+        <w:t>Feature Importance Analysis showed that</w:t>
+      </w:r>
+      <w:r>
+        <w:rPr>
+          <w:rFonts w:ascii="Calibri" w:hAnsi="Calibri" w:cs="Calibri"/>
+          <w:lang w:val="en-US"/>
+        </w:rPr>
+        <w:t xml:space="preserve"> the top 3 features were</w:t>
+      </w:r>
+      <w:r>
+        <w:rPr>
+          <w:rFonts w:ascii="Calibri" w:hAnsi="Calibri" w:cs="Calibri"/>
+          <w:lang w:val="en-US"/>
+        </w:rPr>
+        <w:t>:</w:t>
+      </w:r>
+    </w:p>
+    <w:p>
+      <w:pPr>
+        <w:pStyle w:val="ListParagraph"/>
+        <w:numPr>
+          <w:ilvl w:val="1"/>
+          <w:numId w:val="3"/>
+        </w:numPr>
+        <w:rPr>
+          <w:rFonts w:ascii="Calibri" w:hAnsi="Calibri" w:cs="Calibri"/>
+          <w:lang w:val="en-US"/>
+        </w:rPr>
+      </w:pPr>
+      <w:r>
+        <w:rPr>
+          <w:rFonts w:ascii="Calibri" w:hAnsi="Calibri" w:cs="Calibri"/>
+          <w:lang w:val="en-US"/>
+        </w:rPr>
+        <w:t>Resale year, highlighting the impact of price inflation over time.</w:t>
+      </w:r>
+    </w:p>
+    <w:p>
+      <w:pPr>
+        <w:pStyle w:val="ListParagraph"/>
+        <w:numPr>
+          <w:ilvl w:val="1"/>
+          <w:numId w:val="3"/>
+        </w:numPr>
+        <w:rPr>
+          <w:rFonts w:ascii="Calibri" w:hAnsi="Calibri" w:cs="Calibri"/>
+          <w:lang w:val="en-US"/>
+        </w:rPr>
+      </w:pPr>
+      <w:r>
+        <w:rPr>
+          <w:rFonts w:ascii="Calibri" w:hAnsi="Calibri" w:cs="Calibri"/>
+          <w:lang w:val="en-US"/>
+        </w:rPr>
+        <w:t>Floor area, with larger flats generally commanding higher resale values.</w:t>
+      </w:r>
+    </w:p>
+    <w:p>
+      <w:pPr>
+        <w:pStyle w:val="ListParagraph"/>
+        <w:numPr>
+          <w:ilvl w:val="1"/>
+          <w:numId w:val="3"/>
+        </w:numPr>
+        <w:rPr>
+          <w:rFonts w:ascii="Calibri" w:hAnsi="Calibri" w:cs="Calibri"/>
+          <w:lang w:val="en-US"/>
+        </w:rPr>
+      </w:pPr>
+      <w:r>
+        <w:rPr>
+          <w:rFonts w:ascii="Calibri" w:hAnsi="Calibri" w:cs="Calibri"/>
+          <w:lang w:val="en-US"/>
+        </w:rPr>
+        <w:t xml:space="preserve">Town, indicating that </w:t>
+      </w:r>
+      <w:r>
+        <w:rPr>
+          <w:rFonts w:ascii="Calibri" w:hAnsi="Calibri" w:cs="Calibri"/>
+          <w:lang w:val="en-US"/>
+        </w:rPr>
+        <w:t>location</w:t>
+      </w:r>
+      <w:r>
+        <w:rPr>
+          <w:rFonts w:ascii="Calibri" w:hAnsi="Calibri" w:cs="Calibri"/>
+          <w:lang w:val="en-US"/>
+        </w:rPr>
+        <w:t xml:space="preserve"> strongly influences property prices due to demand and accessibility.</w:t>
+      </w:r>
+    </w:p>
+    <w:p>
+      <w:pPr>
+        <w:pStyle w:val="ListParagraph"/>
+        <w:numPr>
+          <w:ilvl w:val="0"/>
+          <w:numId w:val="3"/>
+        </w:numPr>
+        <w:rPr>
+          <w:rFonts w:ascii="Calibri" w:hAnsi="Calibri" w:cs="Calibri"/>
+          <w:b/>
+          <w:bCs/>
+          <w:lang w:val="en-US"/>
+        </w:rPr>
+      </w:pPr>
+      <w:r>
+        <w:rPr>
+          <w:rFonts w:ascii="Calibri" w:hAnsi="Calibri" w:cs="Calibri"/>
+          <w:b/>
+          <w:bCs/>
+          <w:lang w:val="en-US"/>
+        </w:rPr>
+        <w:t>Key insights and recommendations</w:t>
+      </w:r>
+    </w:p>
+    <w:p>
+      <w:pPr>
+        <w:pStyle w:val="ListParagraph"/>
+        <w:numPr>
+          <w:ilvl w:val="0"/>
+          <w:numId w:val="13"/>
+        </w:numPr>
+        <w:rPr>
+          <w:rFonts w:ascii="Calibri" w:hAnsi="Calibri" w:cs="Calibri"/>
+          <w:lang w:val="en-US"/>
+        </w:rPr>
+      </w:pPr>
+      <w:r>
+        <w:rPr>
+          <w:rFonts w:ascii="Calibri" w:hAnsi="Calibri" w:cs="Calibri"/>
+          <w:lang w:val="en-US"/>
+        </w:rPr>
+        <w:t>Resale year</w:t>
+      </w:r>
+      <w:r>
+        <w:rPr>
+          <w:rFonts w:ascii="Calibri" w:hAnsi="Calibri" w:cs="Calibri"/>
+          <w:lang w:val="en-US"/>
+        </w:rPr>
+        <w:t xml:space="preserve"> – resale prices have generally increased over time, </w:t>
       </w:r>
     </w:p>
     <w:p>
@@ -69,6 +1587,1411 @@
     </w:sectPr>
   </w:body>
 </w:document>
+</file>
+
+<file path=word/numbering.xml><?xml version="1.0" encoding="utf-8"?>
+<w:numbering xmlns:wpc="http://schemas.microsoft.com/office/word/2010/wordprocessingCanvas" xmlns:cx="http://schemas.microsoft.com/office/drawing/2014/chartex" xmlns:cx1="http://schemas.microsoft.com/office/drawing/2015/9/8/chartex" xmlns:cx2="http://schemas.microsoft.com/office/drawing/2015/10/21/chartex" xmlns:cx3="http://schemas.microsoft.com/office/drawing/2016/5/9/chartex" xmlns:cx4="http://schemas.microsoft.com/office/drawing/2016/5/10/chartex" xmlns:cx5="http://schemas.microsoft.com/office/drawing/2016/5/11/chartex" xmlns:cx6="http://schemas.microsoft.com/office/drawing/2016/5/12/chartex" xmlns:cx7="http://schemas.microsoft.com/office/drawing/2016/5/13/chartex" xmlns:cx8="http://schemas.microsoft.com/office/drawing/2016/5/14/chartex" xmlns:mc="http://schemas.openxmlformats.org/markup-compatibility/2006" xmlns:aink="http://schemas.microsoft.com/office/drawing/2016/ink" xmlns:am3d="http://schemas.microsoft.com/office/drawing/2017/model3d" xmlns:o="urn:schemas-microsoft-com:office:office" xmlns:oel="http://schemas.microsoft.com/office/2019/extlst" xmlns:r="http://schemas.openxmlformats.org/officeDocument/2006/relationships" xmlns:m="http://schemas.openxmlformats.org/officeDocument/2006/math" xmlns:v="urn:schemas-microsoft-com:vml" xmlns:wp14="http://schemas.microsoft.com/office/word/2010/wordprocessingDrawing" xmlns:wp="http://schemas.openxmlformats.org/drawingml/2006/wordprocessingDrawing" xmlns:w10="urn:schemas-microsoft-com:office:word" xmlns:w="http://schemas.openxmlformats.org/wordprocessingml/2006/main" xmlns:w14="http://schemas.microsoft.com/office/word/2010/wordml" xmlns:w15="http://schemas.microsoft.com/office/word/2012/wordml" xmlns:w16cex="http://schemas.microsoft.com/office/word/2018/wordml/cex" xmlns:w16cid="http://schemas.microsoft.com/office/word/2016/wordml/cid" xmlns:w16="http://schemas.microsoft.com/office/word/2018/wordml" xmlns:w16du="http://schemas.microsoft.com/office/word/2023/wordml/word16du" xmlns:w16sdtdh="http://schemas.microsoft.com/office/word/2020/wordml/sdtdatahash" xmlns:w16sdtfl="http://schemas.microsoft.com/office/word/2024/wordml/sdtformatlock" xmlns:w16se="http://schemas.microsoft.com/office/word/2015/wordml/symex" xmlns:wpg="http://schemas.microsoft.com/office/word/2010/wordprocessingGroup" xmlns:wpi="http://schemas.microsoft.com/office/word/2010/wordprocessingInk" xmlns:wne="http://schemas.microsoft.com/office/word/2006/wordml" xmlns:wps="http://schemas.microsoft.com/office/word/2010/wordprocessingShape" mc:Ignorable="w14 w15 w16se w16cid w16 w16cex w16sdtdh w16sdtfl w16du wp14">
+  <w:abstractNum w:abstractNumId="0" w15:restartNumberingAfterBreak="0">
+    <w:nsid w:val="11867F96"/>
+    <w:multiLevelType w:val="hybridMultilevel"/>
+    <w:tmpl w:val="EE2EE68A"/>
+    <w:lvl w:ilvl="0" w:tplc="48090001">
+      <w:start w:val="1"/>
+      <w:numFmt w:val="bullet"/>
+      <w:lvlText w:val=""/>
+      <w:lvlJc w:val="left"/>
+      <w:pPr>
+        <w:ind w:left="720" w:hanging="360"/>
+      </w:pPr>
+      <w:rPr>
+        <w:rFonts w:ascii="Symbol" w:hAnsi="Symbol" w:hint="default"/>
+      </w:rPr>
+    </w:lvl>
+    <w:lvl w:ilvl="1" w:tplc="48090003">
+      <w:start w:val="1"/>
+      <w:numFmt w:val="bullet"/>
+      <w:lvlText w:val="o"/>
+      <w:lvlJc w:val="left"/>
+      <w:pPr>
+        <w:ind w:left="1440" w:hanging="360"/>
+      </w:pPr>
+      <w:rPr>
+        <w:rFonts w:ascii="Courier New" w:hAnsi="Courier New" w:cs="Courier New" w:hint="default"/>
+      </w:rPr>
+    </w:lvl>
+    <w:lvl w:ilvl="2" w:tplc="48090005" w:tentative="1">
+      <w:start w:val="1"/>
+      <w:numFmt w:val="bullet"/>
+      <w:lvlText w:val=""/>
+      <w:lvlJc w:val="left"/>
+      <w:pPr>
+        <w:ind w:left="2160" w:hanging="360"/>
+      </w:pPr>
+      <w:rPr>
+        <w:rFonts w:ascii="Wingdings" w:hAnsi="Wingdings" w:hint="default"/>
+      </w:rPr>
+    </w:lvl>
+    <w:lvl w:ilvl="3" w:tplc="48090001" w:tentative="1">
+      <w:start w:val="1"/>
+      <w:numFmt w:val="bullet"/>
+      <w:lvlText w:val=""/>
+      <w:lvlJc w:val="left"/>
+      <w:pPr>
+        <w:ind w:left="2880" w:hanging="360"/>
+      </w:pPr>
+      <w:rPr>
+        <w:rFonts w:ascii="Symbol" w:hAnsi="Symbol" w:hint="default"/>
+      </w:rPr>
+    </w:lvl>
+    <w:lvl w:ilvl="4" w:tplc="48090003" w:tentative="1">
+      <w:start w:val="1"/>
+      <w:numFmt w:val="bullet"/>
+      <w:lvlText w:val="o"/>
+      <w:lvlJc w:val="left"/>
+      <w:pPr>
+        <w:ind w:left="3600" w:hanging="360"/>
+      </w:pPr>
+      <w:rPr>
+        <w:rFonts w:ascii="Courier New" w:hAnsi="Courier New" w:cs="Courier New" w:hint="default"/>
+      </w:rPr>
+    </w:lvl>
+    <w:lvl w:ilvl="5" w:tplc="48090005" w:tentative="1">
+      <w:start w:val="1"/>
+      <w:numFmt w:val="bullet"/>
+      <w:lvlText w:val=""/>
+      <w:lvlJc w:val="left"/>
+      <w:pPr>
+        <w:ind w:left="4320" w:hanging="360"/>
+      </w:pPr>
+      <w:rPr>
+        <w:rFonts w:ascii="Wingdings" w:hAnsi="Wingdings" w:hint="default"/>
+      </w:rPr>
+    </w:lvl>
+    <w:lvl w:ilvl="6" w:tplc="48090001" w:tentative="1">
+      <w:start w:val="1"/>
+      <w:numFmt w:val="bullet"/>
+      <w:lvlText w:val=""/>
+      <w:lvlJc w:val="left"/>
+      <w:pPr>
+        <w:ind w:left="5040" w:hanging="360"/>
+      </w:pPr>
+      <w:rPr>
+        <w:rFonts w:ascii="Symbol" w:hAnsi="Symbol" w:hint="default"/>
+      </w:rPr>
+    </w:lvl>
+    <w:lvl w:ilvl="7" w:tplc="48090003" w:tentative="1">
+      <w:start w:val="1"/>
+      <w:numFmt w:val="bullet"/>
+      <w:lvlText w:val="o"/>
+      <w:lvlJc w:val="left"/>
+      <w:pPr>
+        <w:ind w:left="5760" w:hanging="360"/>
+      </w:pPr>
+      <w:rPr>
+        <w:rFonts w:ascii="Courier New" w:hAnsi="Courier New" w:cs="Courier New" w:hint="default"/>
+      </w:rPr>
+    </w:lvl>
+    <w:lvl w:ilvl="8" w:tplc="48090005" w:tentative="1">
+      <w:start w:val="1"/>
+      <w:numFmt w:val="bullet"/>
+      <w:lvlText w:val=""/>
+      <w:lvlJc w:val="left"/>
+      <w:pPr>
+        <w:ind w:left="6480" w:hanging="360"/>
+      </w:pPr>
+      <w:rPr>
+        <w:rFonts w:ascii="Wingdings" w:hAnsi="Wingdings" w:hint="default"/>
+      </w:rPr>
+    </w:lvl>
+  </w:abstractNum>
+  <w:abstractNum w:abstractNumId="1" w15:restartNumberingAfterBreak="0">
+    <w:nsid w:val="11D00CC8"/>
+    <w:multiLevelType w:val="hybridMultilevel"/>
+    <w:tmpl w:val="71A2C970"/>
+    <w:lvl w:ilvl="0" w:tplc="4809000F">
+      <w:start w:val="1"/>
+      <w:numFmt w:val="decimal"/>
+      <w:lvlText w:val="%1."/>
+      <w:lvlJc w:val="left"/>
+      <w:pPr>
+        <w:ind w:left="720" w:hanging="360"/>
+      </w:pPr>
+      <w:rPr>
+        <w:rFonts w:hint="default"/>
+      </w:rPr>
+    </w:lvl>
+    <w:lvl w:ilvl="1" w:tplc="48090019" w:tentative="1">
+      <w:start w:val="1"/>
+      <w:numFmt w:val="lowerLetter"/>
+      <w:lvlText w:val="%2."/>
+      <w:lvlJc w:val="left"/>
+      <w:pPr>
+        <w:ind w:left="1440" w:hanging="360"/>
+      </w:pPr>
+    </w:lvl>
+    <w:lvl w:ilvl="2" w:tplc="4809001B" w:tentative="1">
+      <w:start w:val="1"/>
+      <w:numFmt w:val="lowerRoman"/>
+      <w:lvlText w:val="%3."/>
+      <w:lvlJc w:val="right"/>
+      <w:pPr>
+        <w:ind w:left="2160" w:hanging="180"/>
+      </w:pPr>
+    </w:lvl>
+    <w:lvl w:ilvl="3" w:tplc="4809000F" w:tentative="1">
+      <w:start w:val="1"/>
+      <w:numFmt w:val="decimal"/>
+      <w:lvlText w:val="%4."/>
+      <w:lvlJc w:val="left"/>
+      <w:pPr>
+        <w:ind w:left="2880" w:hanging="360"/>
+      </w:pPr>
+    </w:lvl>
+    <w:lvl w:ilvl="4" w:tplc="48090019" w:tentative="1">
+      <w:start w:val="1"/>
+      <w:numFmt w:val="lowerLetter"/>
+      <w:lvlText w:val="%5."/>
+      <w:lvlJc w:val="left"/>
+      <w:pPr>
+        <w:ind w:left="3600" w:hanging="360"/>
+      </w:pPr>
+    </w:lvl>
+    <w:lvl w:ilvl="5" w:tplc="4809001B" w:tentative="1">
+      <w:start w:val="1"/>
+      <w:numFmt w:val="lowerRoman"/>
+      <w:lvlText w:val="%6."/>
+      <w:lvlJc w:val="right"/>
+      <w:pPr>
+        <w:ind w:left="4320" w:hanging="180"/>
+      </w:pPr>
+    </w:lvl>
+    <w:lvl w:ilvl="6" w:tplc="4809000F" w:tentative="1">
+      <w:start w:val="1"/>
+      <w:numFmt w:val="decimal"/>
+      <w:lvlText w:val="%7."/>
+      <w:lvlJc w:val="left"/>
+      <w:pPr>
+        <w:ind w:left="5040" w:hanging="360"/>
+      </w:pPr>
+    </w:lvl>
+    <w:lvl w:ilvl="7" w:tplc="48090019" w:tentative="1">
+      <w:start w:val="1"/>
+      <w:numFmt w:val="lowerLetter"/>
+      <w:lvlText w:val="%8."/>
+      <w:lvlJc w:val="left"/>
+      <w:pPr>
+        <w:ind w:left="5760" w:hanging="360"/>
+      </w:pPr>
+    </w:lvl>
+    <w:lvl w:ilvl="8" w:tplc="4809001B" w:tentative="1">
+      <w:start w:val="1"/>
+      <w:numFmt w:val="lowerRoman"/>
+      <w:lvlText w:val="%9."/>
+      <w:lvlJc w:val="right"/>
+      <w:pPr>
+        <w:ind w:left="6480" w:hanging="180"/>
+      </w:pPr>
+    </w:lvl>
+  </w:abstractNum>
+  <w:abstractNum w:abstractNumId="2" w15:restartNumberingAfterBreak="0">
+    <w:nsid w:val="23813F7C"/>
+    <w:multiLevelType w:val="hybridMultilevel"/>
+    <w:tmpl w:val="8502448E"/>
+    <w:lvl w:ilvl="0" w:tplc="48090001">
+      <w:start w:val="1"/>
+      <w:numFmt w:val="bullet"/>
+      <w:lvlText w:val=""/>
+      <w:lvlJc w:val="left"/>
+      <w:pPr>
+        <w:ind w:left="720" w:hanging="360"/>
+      </w:pPr>
+      <w:rPr>
+        <w:rFonts w:ascii="Symbol" w:hAnsi="Symbol" w:hint="default"/>
+      </w:rPr>
+    </w:lvl>
+    <w:lvl w:ilvl="1" w:tplc="48090003" w:tentative="1">
+      <w:start w:val="1"/>
+      <w:numFmt w:val="bullet"/>
+      <w:lvlText w:val="o"/>
+      <w:lvlJc w:val="left"/>
+      <w:pPr>
+        <w:ind w:left="1440" w:hanging="360"/>
+      </w:pPr>
+      <w:rPr>
+        <w:rFonts w:ascii="Courier New" w:hAnsi="Courier New" w:cs="Courier New" w:hint="default"/>
+      </w:rPr>
+    </w:lvl>
+    <w:lvl w:ilvl="2" w:tplc="48090005" w:tentative="1">
+      <w:start w:val="1"/>
+      <w:numFmt w:val="bullet"/>
+      <w:lvlText w:val=""/>
+      <w:lvlJc w:val="left"/>
+      <w:pPr>
+        <w:ind w:left="2160" w:hanging="360"/>
+      </w:pPr>
+      <w:rPr>
+        <w:rFonts w:ascii="Wingdings" w:hAnsi="Wingdings" w:hint="default"/>
+      </w:rPr>
+    </w:lvl>
+    <w:lvl w:ilvl="3" w:tplc="48090001" w:tentative="1">
+      <w:start w:val="1"/>
+      <w:numFmt w:val="bullet"/>
+      <w:lvlText w:val=""/>
+      <w:lvlJc w:val="left"/>
+      <w:pPr>
+        <w:ind w:left="2880" w:hanging="360"/>
+      </w:pPr>
+      <w:rPr>
+        <w:rFonts w:ascii="Symbol" w:hAnsi="Symbol" w:hint="default"/>
+      </w:rPr>
+    </w:lvl>
+    <w:lvl w:ilvl="4" w:tplc="48090003" w:tentative="1">
+      <w:start w:val="1"/>
+      <w:numFmt w:val="bullet"/>
+      <w:lvlText w:val="o"/>
+      <w:lvlJc w:val="left"/>
+      <w:pPr>
+        <w:ind w:left="3600" w:hanging="360"/>
+      </w:pPr>
+      <w:rPr>
+        <w:rFonts w:ascii="Courier New" w:hAnsi="Courier New" w:cs="Courier New" w:hint="default"/>
+      </w:rPr>
+    </w:lvl>
+    <w:lvl w:ilvl="5" w:tplc="48090005" w:tentative="1">
+      <w:start w:val="1"/>
+      <w:numFmt w:val="bullet"/>
+      <w:lvlText w:val=""/>
+      <w:lvlJc w:val="left"/>
+      <w:pPr>
+        <w:ind w:left="4320" w:hanging="360"/>
+      </w:pPr>
+      <w:rPr>
+        <w:rFonts w:ascii="Wingdings" w:hAnsi="Wingdings" w:hint="default"/>
+      </w:rPr>
+    </w:lvl>
+    <w:lvl w:ilvl="6" w:tplc="48090001" w:tentative="1">
+      <w:start w:val="1"/>
+      <w:numFmt w:val="bullet"/>
+      <w:lvlText w:val=""/>
+      <w:lvlJc w:val="left"/>
+      <w:pPr>
+        <w:ind w:left="5040" w:hanging="360"/>
+      </w:pPr>
+      <w:rPr>
+        <w:rFonts w:ascii="Symbol" w:hAnsi="Symbol" w:hint="default"/>
+      </w:rPr>
+    </w:lvl>
+    <w:lvl w:ilvl="7" w:tplc="48090003" w:tentative="1">
+      <w:start w:val="1"/>
+      <w:numFmt w:val="bullet"/>
+      <w:lvlText w:val="o"/>
+      <w:lvlJc w:val="left"/>
+      <w:pPr>
+        <w:ind w:left="5760" w:hanging="360"/>
+      </w:pPr>
+      <w:rPr>
+        <w:rFonts w:ascii="Courier New" w:hAnsi="Courier New" w:cs="Courier New" w:hint="default"/>
+      </w:rPr>
+    </w:lvl>
+    <w:lvl w:ilvl="8" w:tplc="48090005" w:tentative="1">
+      <w:start w:val="1"/>
+      <w:numFmt w:val="bullet"/>
+      <w:lvlText w:val=""/>
+      <w:lvlJc w:val="left"/>
+      <w:pPr>
+        <w:ind w:left="6480" w:hanging="360"/>
+      </w:pPr>
+      <w:rPr>
+        <w:rFonts w:ascii="Wingdings" w:hAnsi="Wingdings" w:hint="default"/>
+      </w:rPr>
+    </w:lvl>
+  </w:abstractNum>
+  <w:abstractNum w:abstractNumId="3" w15:restartNumberingAfterBreak="0">
+    <w:nsid w:val="256723AD"/>
+    <w:multiLevelType w:val="hybridMultilevel"/>
+    <w:tmpl w:val="BFD62DD4"/>
+    <w:lvl w:ilvl="0" w:tplc="48090001">
+      <w:start w:val="1"/>
+      <w:numFmt w:val="bullet"/>
+      <w:lvlText w:val=""/>
+      <w:lvlJc w:val="left"/>
+      <w:pPr>
+        <w:ind w:left="720" w:hanging="360"/>
+      </w:pPr>
+      <w:rPr>
+        <w:rFonts w:ascii="Symbol" w:hAnsi="Symbol" w:hint="default"/>
+      </w:rPr>
+    </w:lvl>
+    <w:lvl w:ilvl="1" w:tplc="48090003" w:tentative="1">
+      <w:start w:val="1"/>
+      <w:numFmt w:val="bullet"/>
+      <w:lvlText w:val="o"/>
+      <w:lvlJc w:val="left"/>
+      <w:pPr>
+        <w:ind w:left="1440" w:hanging="360"/>
+      </w:pPr>
+      <w:rPr>
+        <w:rFonts w:ascii="Courier New" w:hAnsi="Courier New" w:cs="Courier New" w:hint="default"/>
+      </w:rPr>
+    </w:lvl>
+    <w:lvl w:ilvl="2" w:tplc="48090005" w:tentative="1">
+      <w:start w:val="1"/>
+      <w:numFmt w:val="bullet"/>
+      <w:lvlText w:val=""/>
+      <w:lvlJc w:val="left"/>
+      <w:pPr>
+        <w:ind w:left="2160" w:hanging="360"/>
+      </w:pPr>
+      <w:rPr>
+        <w:rFonts w:ascii="Wingdings" w:hAnsi="Wingdings" w:hint="default"/>
+      </w:rPr>
+    </w:lvl>
+    <w:lvl w:ilvl="3" w:tplc="48090001" w:tentative="1">
+      <w:start w:val="1"/>
+      <w:numFmt w:val="bullet"/>
+      <w:lvlText w:val=""/>
+      <w:lvlJc w:val="left"/>
+      <w:pPr>
+        <w:ind w:left="2880" w:hanging="360"/>
+      </w:pPr>
+      <w:rPr>
+        <w:rFonts w:ascii="Symbol" w:hAnsi="Symbol" w:hint="default"/>
+      </w:rPr>
+    </w:lvl>
+    <w:lvl w:ilvl="4" w:tplc="48090003" w:tentative="1">
+      <w:start w:val="1"/>
+      <w:numFmt w:val="bullet"/>
+      <w:lvlText w:val="o"/>
+      <w:lvlJc w:val="left"/>
+      <w:pPr>
+        <w:ind w:left="3600" w:hanging="360"/>
+      </w:pPr>
+      <w:rPr>
+        <w:rFonts w:ascii="Courier New" w:hAnsi="Courier New" w:cs="Courier New" w:hint="default"/>
+      </w:rPr>
+    </w:lvl>
+    <w:lvl w:ilvl="5" w:tplc="48090005" w:tentative="1">
+      <w:start w:val="1"/>
+      <w:numFmt w:val="bullet"/>
+      <w:lvlText w:val=""/>
+      <w:lvlJc w:val="left"/>
+      <w:pPr>
+        <w:ind w:left="4320" w:hanging="360"/>
+      </w:pPr>
+      <w:rPr>
+        <w:rFonts w:ascii="Wingdings" w:hAnsi="Wingdings" w:hint="default"/>
+      </w:rPr>
+    </w:lvl>
+    <w:lvl w:ilvl="6" w:tplc="48090001" w:tentative="1">
+      <w:start w:val="1"/>
+      <w:numFmt w:val="bullet"/>
+      <w:lvlText w:val=""/>
+      <w:lvlJc w:val="left"/>
+      <w:pPr>
+        <w:ind w:left="5040" w:hanging="360"/>
+      </w:pPr>
+      <w:rPr>
+        <w:rFonts w:ascii="Symbol" w:hAnsi="Symbol" w:hint="default"/>
+      </w:rPr>
+    </w:lvl>
+    <w:lvl w:ilvl="7" w:tplc="48090003" w:tentative="1">
+      <w:start w:val="1"/>
+      <w:numFmt w:val="bullet"/>
+      <w:lvlText w:val="o"/>
+      <w:lvlJc w:val="left"/>
+      <w:pPr>
+        <w:ind w:left="5760" w:hanging="360"/>
+      </w:pPr>
+      <w:rPr>
+        <w:rFonts w:ascii="Courier New" w:hAnsi="Courier New" w:cs="Courier New" w:hint="default"/>
+      </w:rPr>
+    </w:lvl>
+    <w:lvl w:ilvl="8" w:tplc="48090005" w:tentative="1">
+      <w:start w:val="1"/>
+      <w:numFmt w:val="bullet"/>
+      <w:lvlText w:val=""/>
+      <w:lvlJc w:val="left"/>
+      <w:pPr>
+        <w:ind w:left="6480" w:hanging="360"/>
+      </w:pPr>
+      <w:rPr>
+        <w:rFonts w:ascii="Wingdings" w:hAnsi="Wingdings" w:hint="default"/>
+      </w:rPr>
+    </w:lvl>
+  </w:abstractNum>
+  <w:abstractNum w:abstractNumId="4" w15:restartNumberingAfterBreak="0">
+    <w:nsid w:val="37C53479"/>
+    <w:multiLevelType w:val="hybridMultilevel"/>
+    <w:tmpl w:val="AD9CE762"/>
+    <w:lvl w:ilvl="0" w:tplc="48090001">
+      <w:start w:val="1"/>
+      <w:numFmt w:val="bullet"/>
+      <w:lvlText w:val=""/>
+      <w:lvlJc w:val="left"/>
+      <w:pPr>
+        <w:ind w:left="720" w:hanging="360"/>
+      </w:pPr>
+      <w:rPr>
+        <w:rFonts w:ascii="Symbol" w:hAnsi="Symbol" w:hint="default"/>
+      </w:rPr>
+    </w:lvl>
+    <w:lvl w:ilvl="1" w:tplc="48090003" w:tentative="1">
+      <w:start w:val="1"/>
+      <w:numFmt w:val="bullet"/>
+      <w:lvlText w:val="o"/>
+      <w:lvlJc w:val="left"/>
+      <w:pPr>
+        <w:ind w:left="1440" w:hanging="360"/>
+      </w:pPr>
+      <w:rPr>
+        <w:rFonts w:ascii="Courier New" w:hAnsi="Courier New" w:cs="Courier New" w:hint="default"/>
+      </w:rPr>
+    </w:lvl>
+    <w:lvl w:ilvl="2" w:tplc="48090005" w:tentative="1">
+      <w:start w:val="1"/>
+      <w:numFmt w:val="bullet"/>
+      <w:lvlText w:val=""/>
+      <w:lvlJc w:val="left"/>
+      <w:pPr>
+        <w:ind w:left="2160" w:hanging="360"/>
+      </w:pPr>
+      <w:rPr>
+        <w:rFonts w:ascii="Wingdings" w:hAnsi="Wingdings" w:hint="default"/>
+      </w:rPr>
+    </w:lvl>
+    <w:lvl w:ilvl="3" w:tplc="48090001" w:tentative="1">
+      <w:start w:val="1"/>
+      <w:numFmt w:val="bullet"/>
+      <w:lvlText w:val=""/>
+      <w:lvlJc w:val="left"/>
+      <w:pPr>
+        <w:ind w:left="2880" w:hanging="360"/>
+      </w:pPr>
+      <w:rPr>
+        <w:rFonts w:ascii="Symbol" w:hAnsi="Symbol" w:hint="default"/>
+      </w:rPr>
+    </w:lvl>
+    <w:lvl w:ilvl="4" w:tplc="48090003" w:tentative="1">
+      <w:start w:val="1"/>
+      <w:numFmt w:val="bullet"/>
+      <w:lvlText w:val="o"/>
+      <w:lvlJc w:val="left"/>
+      <w:pPr>
+        <w:ind w:left="3600" w:hanging="360"/>
+      </w:pPr>
+      <w:rPr>
+        <w:rFonts w:ascii="Courier New" w:hAnsi="Courier New" w:cs="Courier New" w:hint="default"/>
+      </w:rPr>
+    </w:lvl>
+    <w:lvl w:ilvl="5" w:tplc="48090005" w:tentative="1">
+      <w:start w:val="1"/>
+      <w:numFmt w:val="bullet"/>
+      <w:lvlText w:val=""/>
+      <w:lvlJc w:val="left"/>
+      <w:pPr>
+        <w:ind w:left="4320" w:hanging="360"/>
+      </w:pPr>
+      <w:rPr>
+        <w:rFonts w:ascii="Wingdings" w:hAnsi="Wingdings" w:hint="default"/>
+      </w:rPr>
+    </w:lvl>
+    <w:lvl w:ilvl="6" w:tplc="48090001" w:tentative="1">
+      <w:start w:val="1"/>
+      <w:numFmt w:val="bullet"/>
+      <w:lvlText w:val=""/>
+      <w:lvlJc w:val="left"/>
+      <w:pPr>
+        <w:ind w:left="5040" w:hanging="360"/>
+      </w:pPr>
+      <w:rPr>
+        <w:rFonts w:ascii="Symbol" w:hAnsi="Symbol" w:hint="default"/>
+      </w:rPr>
+    </w:lvl>
+    <w:lvl w:ilvl="7" w:tplc="48090003" w:tentative="1">
+      <w:start w:val="1"/>
+      <w:numFmt w:val="bullet"/>
+      <w:lvlText w:val="o"/>
+      <w:lvlJc w:val="left"/>
+      <w:pPr>
+        <w:ind w:left="5760" w:hanging="360"/>
+      </w:pPr>
+      <w:rPr>
+        <w:rFonts w:ascii="Courier New" w:hAnsi="Courier New" w:cs="Courier New" w:hint="default"/>
+      </w:rPr>
+    </w:lvl>
+    <w:lvl w:ilvl="8" w:tplc="48090005" w:tentative="1">
+      <w:start w:val="1"/>
+      <w:numFmt w:val="bullet"/>
+      <w:lvlText w:val=""/>
+      <w:lvlJc w:val="left"/>
+      <w:pPr>
+        <w:ind w:left="6480" w:hanging="360"/>
+      </w:pPr>
+      <w:rPr>
+        <w:rFonts w:ascii="Wingdings" w:hAnsi="Wingdings" w:hint="default"/>
+      </w:rPr>
+    </w:lvl>
+  </w:abstractNum>
+  <w:abstractNum w:abstractNumId="5" w15:restartNumberingAfterBreak="0">
+    <w:nsid w:val="37E34830"/>
+    <w:multiLevelType w:val="hybridMultilevel"/>
+    <w:tmpl w:val="9A08A3EE"/>
+    <w:lvl w:ilvl="0" w:tplc="4809000F">
+      <w:start w:val="1"/>
+      <w:numFmt w:val="decimal"/>
+      <w:lvlText w:val="%1."/>
+      <w:lvlJc w:val="left"/>
+      <w:pPr>
+        <w:ind w:left="360" w:hanging="360"/>
+      </w:pPr>
+      <w:rPr>
+        <w:rFonts w:hint="default"/>
+      </w:rPr>
+    </w:lvl>
+    <w:lvl w:ilvl="1" w:tplc="48090019">
+      <w:start w:val="1"/>
+      <w:numFmt w:val="lowerLetter"/>
+      <w:lvlText w:val="%2."/>
+      <w:lvlJc w:val="left"/>
+      <w:pPr>
+        <w:ind w:left="1080" w:hanging="360"/>
+      </w:pPr>
+    </w:lvl>
+    <w:lvl w:ilvl="2" w:tplc="4809001B" w:tentative="1">
+      <w:start w:val="1"/>
+      <w:numFmt w:val="lowerRoman"/>
+      <w:lvlText w:val="%3."/>
+      <w:lvlJc w:val="right"/>
+      <w:pPr>
+        <w:ind w:left="1800" w:hanging="180"/>
+      </w:pPr>
+    </w:lvl>
+    <w:lvl w:ilvl="3" w:tplc="4809000F" w:tentative="1">
+      <w:start w:val="1"/>
+      <w:numFmt w:val="decimal"/>
+      <w:lvlText w:val="%4."/>
+      <w:lvlJc w:val="left"/>
+      <w:pPr>
+        <w:ind w:left="2520" w:hanging="360"/>
+      </w:pPr>
+    </w:lvl>
+    <w:lvl w:ilvl="4" w:tplc="48090019" w:tentative="1">
+      <w:start w:val="1"/>
+      <w:numFmt w:val="lowerLetter"/>
+      <w:lvlText w:val="%5."/>
+      <w:lvlJc w:val="left"/>
+      <w:pPr>
+        <w:ind w:left="3240" w:hanging="360"/>
+      </w:pPr>
+    </w:lvl>
+    <w:lvl w:ilvl="5" w:tplc="4809001B" w:tentative="1">
+      <w:start w:val="1"/>
+      <w:numFmt w:val="lowerRoman"/>
+      <w:lvlText w:val="%6."/>
+      <w:lvlJc w:val="right"/>
+      <w:pPr>
+        <w:ind w:left="3960" w:hanging="180"/>
+      </w:pPr>
+    </w:lvl>
+    <w:lvl w:ilvl="6" w:tplc="4809000F" w:tentative="1">
+      <w:start w:val="1"/>
+      <w:numFmt w:val="decimal"/>
+      <w:lvlText w:val="%7."/>
+      <w:lvlJc w:val="left"/>
+      <w:pPr>
+        <w:ind w:left="4680" w:hanging="360"/>
+      </w:pPr>
+    </w:lvl>
+    <w:lvl w:ilvl="7" w:tplc="48090019" w:tentative="1">
+      <w:start w:val="1"/>
+      <w:numFmt w:val="lowerLetter"/>
+      <w:lvlText w:val="%8."/>
+      <w:lvlJc w:val="left"/>
+      <w:pPr>
+        <w:ind w:left="5400" w:hanging="360"/>
+      </w:pPr>
+    </w:lvl>
+    <w:lvl w:ilvl="8" w:tplc="4809001B" w:tentative="1">
+      <w:start w:val="1"/>
+      <w:numFmt w:val="lowerRoman"/>
+      <w:lvlText w:val="%9."/>
+      <w:lvlJc w:val="right"/>
+      <w:pPr>
+        <w:ind w:left="6120" w:hanging="180"/>
+      </w:pPr>
+    </w:lvl>
+  </w:abstractNum>
+  <w:abstractNum w:abstractNumId="6" w15:restartNumberingAfterBreak="0">
+    <w:nsid w:val="3ADB247C"/>
+    <w:multiLevelType w:val="hybridMultilevel"/>
+    <w:tmpl w:val="FE1E4F3E"/>
+    <w:lvl w:ilvl="0" w:tplc="4809000F">
+      <w:start w:val="1"/>
+      <w:numFmt w:val="decimal"/>
+      <w:lvlText w:val="%1."/>
+      <w:lvlJc w:val="left"/>
+      <w:pPr>
+        <w:ind w:left="720" w:hanging="360"/>
+      </w:pPr>
+      <w:rPr>
+        <w:rFonts w:hint="default"/>
+      </w:rPr>
+    </w:lvl>
+    <w:lvl w:ilvl="1" w:tplc="48090019" w:tentative="1">
+      <w:start w:val="1"/>
+      <w:numFmt w:val="lowerLetter"/>
+      <w:lvlText w:val="%2."/>
+      <w:lvlJc w:val="left"/>
+      <w:pPr>
+        <w:ind w:left="1440" w:hanging="360"/>
+      </w:pPr>
+    </w:lvl>
+    <w:lvl w:ilvl="2" w:tplc="4809001B" w:tentative="1">
+      <w:start w:val="1"/>
+      <w:numFmt w:val="lowerRoman"/>
+      <w:lvlText w:val="%3."/>
+      <w:lvlJc w:val="right"/>
+      <w:pPr>
+        <w:ind w:left="2160" w:hanging="180"/>
+      </w:pPr>
+    </w:lvl>
+    <w:lvl w:ilvl="3" w:tplc="4809000F" w:tentative="1">
+      <w:start w:val="1"/>
+      <w:numFmt w:val="decimal"/>
+      <w:lvlText w:val="%4."/>
+      <w:lvlJc w:val="left"/>
+      <w:pPr>
+        <w:ind w:left="2880" w:hanging="360"/>
+      </w:pPr>
+    </w:lvl>
+    <w:lvl w:ilvl="4" w:tplc="48090019" w:tentative="1">
+      <w:start w:val="1"/>
+      <w:numFmt w:val="lowerLetter"/>
+      <w:lvlText w:val="%5."/>
+      <w:lvlJc w:val="left"/>
+      <w:pPr>
+        <w:ind w:left="3600" w:hanging="360"/>
+      </w:pPr>
+    </w:lvl>
+    <w:lvl w:ilvl="5" w:tplc="4809001B" w:tentative="1">
+      <w:start w:val="1"/>
+      <w:numFmt w:val="lowerRoman"/>
+      <w:lvlText w:val="%6."/>
+      <w:lvlJc w:val="right"/>
+      <w:pPr>
+        <w:ind w:left="4320" w:hanging="180"/>
+      </w:pPr>
+    </w:lvl>
+    <w:lvl w:ilvl="6" w:tplc="4809000F" w:tentative="1">
+      <w:start w:val="1"/>
+      <w:numFmt w:val="decimal"/>
+      <w:lvlText w:val="%7."/>
+      <w:lvlJc w:val="left"/>
+      <w:pPr>
+        <w:ind w:left="5040" w:hanging="360"/>
+      </w:pPr>
+    </w:lvl>
+    <w:lvl w:ilvl="7" w:tplc="48090019" w:tentative="1">
+      <w:start w:val="1"/>
+      <w:numFmt w:val="lowerLetter"/>
+      <w:lvlText w:val="%8."/>
+      <w:lvlJc w:val="left"/>
+      <w:pPr>
+        <w:ind w:left="5760" w:hanging="360"/>
+      </w:pPr>
+    </w:lvl>
+    <w:lvl w:ilvl="8" w:tplc="4809001B" w:tentative="1">
+      <w:start w:val="1"/>
+      <w:numFmt w:val="lowerRoman"/>
+      <w:lvlText w:val="%9."/>
+      <w:lvlJc w:val="right"/>
+      <w:pPr>
+        <w:ind w:left="6480" w:hanging="180"/>
+      </w:pPr>
+    </w:lvl>
+  </w:abstractNum>
+  <w:abstractNum w:abstractNumId="7" w15:restartNumberingAfterBreak="0">
+    <w:nsid w:val="4C2A28B6"/>
+    <w:multiLevelType w:val="hybridMultilevel"/>
+    <w:tmpl w:val="FE8E48A4"/>
+    <w:lvl w:ilvl="0" w:tplc="48090001">
+      <w:start w:val="1"/>
+      <w:numFmt w:val="bullet"/>
+      <w:lvlText w:val=""/>
+      <w:lvlJc w:val="left"/>
+      <w:pPr>
+        <w:ind w:left="720" w:hanging="360"/>
+      </w:pPr>
+      <w:rPr>
+        <w:rFonts w:ascii="Symbol" w:hAnsi="Symbol" w:hint="default"/>
+      </w:rPr>
+    </w:lvl>
+    <w:lvl w:ilvl="1" w:tplc="48090003">
+      <w:start w:val="1"/>
+      <w:numFmt w:val="bullet"/>
+      <w:lvlText w:val="o"/>
+      <w:lvlJc w:val="left"/>
+      <w:pPr>
+        <w:ind w:left="1440" w:hanging="360"/>
+      </w:pPr>
+      <w:rPr>
+        <w:rFonts w:ascii="Courier New" w:hAnsi="Courier New" w:cs="Courier New" w:hint="default"/>
+      </w:rPr>
+    </w:lvl>
+    <w:lvl w:ilvl="2" w:tplc="48090005" w:tentative="1">
+      <w:start w:val="1"/>
+      <w:numFmt w:val="bullet"/>
+      <w:lvlText w:val=""/>
+      <w:lvlJc w:val="left"/>
+      <w:pPr>
+        <w:ind w:left="2160" w:hanging="360"/>
+      </w:pPr>
+      <w:rPr>
+        <w:rFonts w:ascii="Wingdings" w:hAnsi="Wingdings" w:hint="default"/>
+      </w:rPr>
+    </w:lvl>
+    <w:lvl w:ilvl="3" w:tplc="48090001" w:tentative="1">
+      <w:start w:val="1"/>
+      <w:numFmt w:val="bullet"/>
+      <w:lvlText w:val=""/>
+      <w:lvlJc w:val="left"/>
+      <w:pPr>
+        <w:ind w:left="2880" w:hanging="360"/>
+      </w:pPr>
+      <w:rPr>
+        <w:rFonts w:ascii="Symbol" w:hAnsi="Symbol" w:hint="default"/>
+      </w:rPr>
+    </w:lvl>
+    <w:lvl w:ilvl="4" w:tplc="48090003" w:tentative="1">
+      <w:start w:val="1"/>
+      <w:numFmt w:val="bullet"/>
+      <w:lvlText w:val="o"/>
+      <w:lvlJc w:val="left"/>
+      <w:pPr>
+        <w:ind w:left="3600" w:hanging="360"/>
+      </w:pPr>
+      <w:rPr>
+        <w:rFonts w:ascii="Courier New" w:hAnsi="Courier New" w:cs="Courier New" w:hint="default"/>
+      </w:rPr>
+    </w:lvl>
+    <w:lvl w:ilvl="5" w:tplc="48090005" w:tentative="1">
+      <w:start w:val="1"/>
+      <w:numFmt w:val="bullet"/>
+      <w:lvlText w:val=""/>
+      <w:lvlJc w:val="left"/>
+      <w:pPr>
+        <w:ind w:left="4320" w:hanging="360"/>
+      </w:pPr>
+      <w:rPr>
+        <w:rFonts w:ascii="Wingdings" w:hAnsi="Wingdings" w:hint="default"/>
+      </w:rPr>
+    </w:lvl>
+    <w:lvl w:ilvl="6" w:tplc="48090001" w:tentative="1">
+      <w:start w:val="1"/>
+      <w:numFmt w:val="bullet"/>
+      <w:lvlText w:val=""/>
+      <w:lvlJc w:val="left"/>
+      <w:pPr>
+        <w:ind w:left="5040" w:hanging="360"/>
+      </w:pPr>
+      <w:rPr>
+        <w:rFonts w:ascii="Symbol" w:hAnsi="Symbol" w:hint="default"/>
+      </w:rPr>
+    </w:lvl>
+    <w:lvl w:ilvl="7" w:tplc="48090003" w:tentative="1">
+      <w:start w:val="1"/>
+      <w:numFmt w:val="bullet"/>
+      <w:lvlText w:val="o"/>
+      <w:lvlJc w:val="left"/>
+      <w:pPr>
+        <w:ind w:left="5760" w:hanging="360"/>
+      </w:pPr>
+      <w:rPr>
+        <w:rFonts w:ascii="Courier New" w:hAnsi="Courier New" w:cs="Courier New" w:hint="default"/>
+      </w:rPr>
+    </w:lvl>
+    <w:lvl w:ilvl="8" w:tplc="48090005" w:tentative="1">
+      <w:start w:val="1"/>
+      <w:numFmt w:val="bullet"/>
+      <w:lvlText w:val=""/>
+      <w:lvlJc w:val="left"/>
+      <w:pPr>
+        <w:ind w:left="6480" w:hanging="360"/>
+      </w:pPr>
+      <w:rPr>
+        <w:rFonts w:ascii="Wingdings" w:hAnsi="Wingdings" w:hint="default"/>
+      </w:rPr>
+    </w:lvl>
+  </w:abstractNum>
+  <w:abstractNum w:abstractNumId="8" w15:restartNumberingAfterBreak="0">
+    <w:nsid w:val="63AD27E3"/>
+    <w:multiLevelType w:val="hybridMultilevel"/>
+    <w:tmpl w:val="196CAC26"/>
+    <w:lvl w:ilvl="0" w:tplc="4809000F">
+      <w:start w:val="1"/>
+      <w:numFmt w:val="decimal"/>
+      <w:lvlText w:val="%1."/>
+      <w:lvlJc w:val="left"/>
+      <w:pPr>
+        <w:ind w:left="720" w:hanging="360"/>
+      </w:pPr>
+      <w:rPr>
+        <w:rFonts w:hint="default"/>
+      </w:rPr>
+    </w:lvl>
+    <w:lvl w:ilvl="1" w:tplc="48090019" w:tentative="1">
+      <w:start w:val="1"/>
+      <w:numFmt w:val="lowerLetter"/>
+      <w:lvlText w:val="%2."/>
+      <w:lvlJc w:val="left"/>
+      <w:pPr>
+        <w:ind w:left="1440" w:hanging="360"/>
+      </w:pPr>
+    </w:lvl>
+    <w:lvl w:ilvl="2" w:tplc="4809001B" w:tentative="1">
+      <w:start w:val="1"/>
+      <w:numFmt w:val="lowerRoman"/>
+      <w:lvlText w:val="%3."/>
+      <w:lvlJc w:val="right"/>
+      <w:pPr>
+        <w:ind w:left="2160" w:hanging="180"/>
+      </w:pPr>
+    </w:lvl>
+    <w:lvl w:ilvl="3" w:tplc="4809000F" w:tentative="1">
+      <w:start w:val="1"/>
+      <w:numFmt w:val="decimal"/>
+      <w:lvlText w:val="%4."/>
+      <w:lvlJc w:val="left"/>
+      <w:pPr>
+        <w:ind w:left="2880" w:hanging="360"/>
+      </w:pPr>
+    </w:lvl>
+    <w:lvl w:ilvl="4" w:tplc="48090019" w:tentative="1">
+      <w:start w:val="1"/>
+      <w:numFmt w:val="lowerLetter"/>
+      <w:lvlText w:val="%5."/>
+      <w:lvlJc w:val="left"/>
+      <w:pPr>
+        <w:ind w:left="3600" w:hanging="360"/>
+      </w:pPr>
+    </w:lvl>
+    <w:lvl w:ilvl="5" w:tplc="4809001B" w:tentative="1">
+      <w:start w:val="1"/>
+      <w:numFmt w:val="lowerRoman"/>
+      <w:lvlText w:val="%6."/>
+      <w:lvlJc w:val="right"/>
+      <w:pPr>
+        <w:ind w:left="4320" w:hanging="180"/>
+      </w:pPr>
+    </w:lvl>
+    <w:lvl w:ilvl="6" w:tplc="4809000F" w:tentative="1">
+      <w:start w:val="1"/>
+      <w:numFmt w:val="decimal"/>
+      <w:lvlText w:val="%7."/>
+      <w:lvlJc w:val="left"/>
+      <w:pPr>
+        <w:ind w:left="5040" w:hanging="360"/>
+      </w:pPr>
+    </w:lvl>
+    <w:lvl w:ilvl="7" w:tplc="48090019" w:tentative="1">
+      <w:start w:val="1"/>
+      <w:numFmt w:val="lowerLetter"/>
+      <w:lvlText w:val="%8."/>
+      <w:lvlJc w:val="left"/>
+      <w:pPr>
+        <w:ind w:left="5760" w:hanging="360"/>
+      </w:pPr>
+    </w:lvl>
+    <w:lvl w:ilvl="8" w:tplc="4809001B" w:tentative="1">
+      <w:start w:val="1"/>
+      <w:numFmt w:val="lowerRoman"/>
+      <w:lvlText w:val="%9."/>
+      <w:lvlJc w:val="right"/>
+      <w:pPr>
+        <w:ind w:left="6480" w:hanging="180"/>
+      </w:pPr>
+    </w:lvl>
+  </w:abstractNum>
+  <w:abstractNum w:abstractNumId="9" w15:restartNumberingAfterBreak="0">
+    <w:nsid w:val="6BB95C52"/>
+    <w:multiLevelType w:val="hybridMultilevel"/>
+    <w:tmpl w:val="EF6E1130"/>
+    <w:lvl w:ilvl="0" w:tplc="48090001">
+      <w:start w:val="1"/>
+      <w:numFmt w:val="bullet"/>
+      <w:lvlText w:val=""/>
+      <w:lvlJc w:val="left"/>
+      <w:pPr>
+        <w:ind w:left="720" w:hanging="360"/>
+      </w:pPr>
+      <w:rPr>
+        <w:rFonts w:ascii="Symbol" w:hAnsi="Symbol" w:hint="default"/>
+      </w:rPr>
+    </w:lvl>
+    <w:lvl w:ilvl="1" w:tplc="48090003">
+      <w:start w:val="1"/>
+      <w:numFmt w:val="bullet"/>
+      <w:lvlText w:val="o"/>
+      <w:lvlJc w:val="left"/>
+      <w:pPr>
+        <w:ind w:left="1440" w:hanging="360"/>
+      </w:pPr>
+      <w:rPr>
+        <w:rFonts w:ascii="Courier New" w:hAnsi="Courier New" w:cs="Courier New" w:hint="default"/>
+      </w:rPr>
+    </w:lvl>
+    <w:lvl w:ilvl="2" w:tplc="48090005" w:tentative="1">
+      <w:start w:val="1"/>
+      <w:numFmt w:val="bullet"/>
+      <w:lvlText w:val=""/>
+      <w:lvlJc w:val="left"/>
+      <w:pPr>
+        <w:ind w:left="2160" w:hanging="360"/>
+      </w:pPr>
+      <w:rPr>
+        <w:rFonts w:ascii="Wingdings" w:hAnsi="Wingdings" w:hint="default"/>
+      </w:rPr>
+    </w:lvl>
+    <w:lvl w:ilvl="3" w:tplc="48090001" w:tentative="1">
+      <w:start w:val="1"/>
+      <w:numFmt w:val="bullet"/>
+      <w:lvlText w:val=""/>
+      <w:lvlJc w:val="left"/>
+      <w:pPr>
+        <w:ind w:left="2880" w:hanging="360"/>
+      </w:pPr>
+      <w:rPr>
+        <w:rFonts w:ascii="Symbol" w:hAnsi="Symbol" w:hint="default"/>
+      </w:rPr>
+    </w:lvl>
+    <w:lvl w:ilvl="4" w:tplc="48090003" w:tentative="1">
+      <w:start w:val="1"/>
+      <w:numFmt w:val="bullet"/>
+      <w:lvlText w:val="o"/>
+      <w:lvlJc w:val="left"/>
+      <w:pPr>
+        <w:ind w:left="3600" w:hanging="360"/>
+      </w:pPr>
+      <w:rPr>
+        <w:rFonts w:ascii="Courier New" w:hAnsi="Courier New" w:cs="Courier New" w:hint="default"/>
+      </w:rPr>
+    </w:lvl>
+    <w:lvl w:ilvl="5" w:tplc="48090005" w:tentative="1">
+      <w:start w:val="1"/>
+      <w:numFmt w:val="bullet"/>
+      <w:lvlText w:val=""/>
+      <w:lvlJc w:val="left"/>
+      <w:pPr>
+        <w:ind w:left="4320" w:hanging="360"/>
+      </w:pPr>
+      <w:rPr>
+        <w:rFonts w:ascii="Wingdings" w:hAnsi="Wingdings" w:hint="default"/>
+      </w:rPr>
+    </w:lvl>
+    <w:lvl w:ilvl="6" w:tplc="48090001" w:tentative="1">
+      <w:start w:val="1"/>
+      <w:numFmt w:val="bullet"/>
+      <w:lvlText w:val=""/>
+      <w:lvlJc w:val="left"/>
+      <w:pPr>
+        <w:ind w:left="5040" w:hanging="360"/>
+      </w:pPr>
+      <w:rPr>
+        <w:rFonts w:ascii="Symbol" w:hAnsi="Symbol" w:hint="default"/>
+      </w:rPr>
+    </w:lvl>
+    <w:lvl w:ilvl="7" w:tplc="48090003" w:tentative="1">
+      <w:start w:val="1"/>
+      <w:numFmt w:val="bullet"/>
+      <w:lvlText w:val="o"/>
+      <w:lvlJc w:val="left"/>
+      <w:pPr>
+        <w:ind w:left="5760" w:hanging="360"/>
+      </w:pPr>
+      <w:rPr>
+        <w:rFonts w:ascii="Courier New" w:hAnsi="Courier New" w:cs="Courier New" w:hint="default"/>
+      </w:rPr>
+    </w:lvl>
+    <w:lvl w:ilvl="8" w:tplc="48090005" w:tentative="1">
+      <w:start w:val="1"/>
+      <w:numFmt w:val="bullet"/>
+      <w:lvlText w:val=""/>
+      <w:lvlJc w:val="left"/>
+      <w:pPr>
+        <w:ind w:left="6480" w:hanging="360"/>
+      </w:pPr>
+      <w:rPr>
+        <w:rFonts w:ascii="Wingdings" w:hAnsi="Wingdings" w:hint="default"/>
+      </w:rPr>
+    </w:lvl>
+  </w:abstractNum>
+  <w:abstractNum w:abstractNumId="10" w15:restartNumberingAfterBreak="0">
+    <w:nsid w:val="6C6D5AA1"/>
+    <w:multiLevelType w:val="hybridMultilevel"/>
+    <w:tmpl w:val="A0A21556"/>
+    <w:lvl w:ilvl="0" w:tplc="4809000F">
+      <w:start w:val="1"/>
+      <w:numFmt w:val="decimal"/>
+      <w:lvlText w:val="%1."/>
+      <w:lvlJc w:val="left"/>
+      <w:pPr>
+        <w:ind w:left="720" w:hanging="360"/>
+      </w:pPr>
+      <w:rPr>
+        <w:rFonts w:hint="default"/>
+      </w:rPr>
+    </w:lvl>
+    <w:lvl w:ilvl="1" w:tplc="48090019" w:tentative="1">
+      <w:start w:val="1"/>
+      <w:numFmt w:val="lowerLetter"/>
+      <w:lvlText w:val="%2."/>
+      <w:lvlJc w:val="left"/>
+      <w:pPr>
+        <w:ind w:left="1440" w:hanging="360"/>
+      </w:pPr>
+    </w:lvl>
+    <w:lvl w:ilvl="2" w:tplc="4809001B" w:tentative="1">
+      <w:start w:val="1"/>
+      <w:numFmt w:val="lowerRoman"/>
+      <w:lvlText w:val="%3."/>
+      <w:lvlJc w:val="right"/>
+      <w:pPr>
+        <w:ind w:left="2160" w:hanging="180"/>
+      </w:pPr>
+    </w:lvl>
+    <w:lvl w:ilvl="3" w:tplc="4809000F" w:tentative="1">
+      <w:start w:val="1"/>
+      <w:numFmt w:val="decimal"/>
+      <w:lvlText w:val="%4."/>
+      <w:lvlJc w:val="left"/>
+      <w:pPr>
+        <w:ind w:left="2880" w:hanging="360"/>
+      </w:pPr>
+    </w:lvl>
+    <w:lvl w:ilvl="4" w:tplc="48090019" w:tentative="1">
+      <w:start w:val="1"/>
+      <w:numFmt w:val="lowerLetter"/>
+      <w:lvlText w:val="%5."/>
+      <w:lvlJc w:val="left"/>
+      <w:pPr>
+        <w:ind w:left="3600" w:hanging="360"/>
+      </w:pPr>
+    </w:lvl>
+    <w:lvl w:ilvl="5" w:tplc="4809001B" w:tentative="1">
+      <w:start w:val="1"/>
+      <w:numFmt w:val="lowerRoman"/>
+      <w:lvlText w:val="%6."/>
+      <w:lvlJc w:val="right"/>
+      <w:pPr>
+        <w:ind w:left="4320" w:hanging="180"/>
+      </w:pPr>
+    </w:lvl>
+    <w:lvl w:ilvl="6" w:tplc="4809000F" w:tentative="1">
+      <w:start w:val="1"/>
+      <w:numFmt w:val="decimal"/>
+      <w:lvlText w:val="%7."/>
+      <w:lvlJc w:val="left"/>
+      <w:pPr>
+        <w:ind w:left="5040" w:hanging="360"/>
+      </w:pPr>
+    </w:lvl>
+    <w:lvl w:ilvl="7" w:tplc="48090019" w:tentative="1">
+      <w:start w:val="1"/>
+      <w:numFmt w:val="lowerLetter"/>
+      <w:lvlText w:val="%8."/>
+      <w:lvlJc w:val="left"/>
+      <w:pPr>
+        <w:ind w:left="5760" w:hanging="360"/>
+      </w:pPr>
+    </w:lvl>
+    <w:lvl w:ilvl="8" w:tplc="4809001B" w:tentative="1">
+      <w:start w:val="1"/>
+      <w:numFmt w:val="lowerRoman"/>
+      <w:lvlText w:val="%9."/>
+      <w:lvlJc w:val="right"/>
+      <w:pPr>
+        <w:ind w:left="6480" w:hanging="180"/>
+      </w:pPr>
+    </w:lvl>
+  </w:abstractNum>
+  <w:abstractNum w:abstractNumId="11" w15:restartNumberingAfterBreak="0">
+    <w:nsid w:val="732820E2"/>
+    <w:multiLevelType w:val="multilevel"/>
+    <w:tmpl w:val="58C627C8"/>
+    <w:lvl w:ilvl="0">
+      <w:start w:val="1"/>
+      <w:numFmt w:val="bullet"/>
+      <w:lvlText w:val=""/>
+      <w:lvlJc w:val="left"/>
+      <w:pPr>
+        <w:tabs>
+          <w:tab w:val="num" w:pos="720"/>
+        </w:tabs>
+        <w:ind w:left="720" w:hanging="360"/>
+      </w:pPr>
+      <w:rPr>
+        <w:rFonts w:ascii="Symbol" w:hAnsi="Symbol" w:hint="default"/>
+        <w:sz w:val="20"/>
+      </w:rPr>
+    </w:lvl>
+    <w:lvl w:ilvl="1" w:tentative="1">
+      <w:start w:val="1"/>
+      <w:numFmt w:val="bullet"/>
+      <w:lvlText w:val="o"/>
+      <w:lvlJc w:val="left"/>
+      <w:pPr>
+        <w:tabs>
+          <w:tab w:val="num" w:pos="1440"/>
+        </w:tabs>
+        <w:ind w:left="1440" w:hanging="360"/>
+      </w:pPr>
+      <w:rPr>
+        <w:rFonts w:ascii="Courier New" w:hAnsi="Courier New" w:hint="default"/>
+        <w:sz w:val="20"/>
+      </w:rPr>
+    </w:lvl>
+    <w:lvl w:ilvl="2" w:tentative="1">
+      <w:start w:val="1"/>
+      <w:numFmt w:val="bullet"/>
+      <w:lvlText w:val=""/>
+      <w:lvlJc w:val="left"/>
+      <w:pPr>
+        <w:tabs>
+          <w:tab w:val="num" w:pos="2160"/>
+        </w:tabs>
+        <w:ind w:left="2160" w:hanging="360"/>
+      </w:pPr>
+      <w:rPr>
+        <w:rFonts w:ascii="Wingdings" w:hAnsi="Wingdings" w:hint="default"/>
+        <w:sz w:val="20"/>
+      </w:rPr>
+    </w:lvl>
+    <w:lvl w:ilvl="3" w:tentative="1">
+      <w:start w:val="1"/>
+      <w:numFmt w:val="bullet"/>
+      <w:lvlText w:val=""/>
+      <w:lvlJc w:val="left"/>
+      <w:pPr>
+        <w:tabs>
+          <w:tab w:val="num" w:pos="2880"/>
+        </w:tabs>
+        <w:ind w:left="2880" w:hanging="360"/>
+      </w:pPr>
+      <w:rPr>
+        <w:rFonts w:ascii="Wingdings" w:hAnsi="Wingdings" w:hint="default"/>
+        <w:sz w:val="20"/>
+      </w:rPr>
+    </w:lvl>
+    <w:lvl w:ilvl="4" w:tentative="1">
+      <w:start w:val="1"/>
+      <w:numFmt w:val="bullet"/>
+      <w:lvlText w:val=""/>
+      <w:lvlJc w:val="left"/>
+      <w:pPr>
+        <w:tabs>
+          <w:tab w:val="num" w:pos="3600"/>
+        </w:tabs>
+        <w:ind w:left="3600" w:hanging="360"/>
+      </w:pPr>
+      <w:rPr>
+        <w:rFonts w:ascii="Wingdings" w:hAnsi="Wingdings" w:hint="default"/>
+        <w:sz w:val="20"/>
+      </w:rPr>
+    </w:lvl>
+    <w:lvl w:ilvl="5" w:tentative="1">
+      <w:start w:val="1"/>
+      <w:numFmt w:val="bullet"/>
+      <w:lvlText w:val=""/>
+      <w:lvlJc w:val="left"/>
+      <w:pPr>
+        <w:tabs>
+          <w:tab w:val="num" w:pos="4320"/>
+        </w:tabs>
+        <w:ind w:left="4320" w:hanging="360"/>
+      </w:pPr>
+      <w:rPr>
+        <w:rFonts w:ascii="Wingdings" w:hAnsi="Wingdings" w:hint="default"/>
+        <w:sz w:val="20"/>
+      </w:rPr>
+    </w:lvl>
+    <w:lvl w:ilvl="6" w:tentative="1">
+      <w:start w:val="1"/>
+      <w:numFmt w:val="bullet"/>
+      <w:lvlText w:val=""/>
+      <w:lvlJc w:val="left"/>
+      <w:pPr>
+        <w:tabs>
+          <w:tab w:val="num" w:pos="5040"/>
+        </w:tabs>
+        <w:ind w:left="5040" w:hanging="360"/>
+      </w:pPr>
+      <w:rPr>
+        <w:rFonts w:ascii="Wingdings" w:hAnsi="Wingdings" w:hint="default"/>
+        <w:sz w:val="20"/>
+      </w:rPr>
+    </w:lvl>
+    <w:lvl w:ilvl="7" w:tentative="1">
+      <w:start w:val="1"/>
+      <w:numFmt w:val="bullet"/>
+      <w:lvlText w:val=""/>
+      <w:lvlJc w:val="left"/>
+      <w:pPr>
+        <w:tabs>
+          <w:tab w:val="num" w:pos="5760"/>
+        </w:tabs>
+        <w:ind w:left="5760" w:hanging="360"/>
+      </w:pPr>
+      <w:rPr>
+        <w:rFonts w:ascii="Wingdings" w:hAnsi="Wingdings" w:hint="default"/>
+        <w:sz w:val="20"/>
+      </w:rPr>
+    </w:lvl>
+    <w:lvl w:ilvl="8" w:tentative="1">
+      <w:start w:val="1"/>
+      <w:numFmt w:val="bullet"/>
+      <w:lvlText w:val=""/>
+      <w:lvlJc w:val="left"/>
+      <w:pPr>
+        <w:tabs>
+          <w:tab w:val="num" w:pos="6480"/>
+        </w:tabs>
+        <w:ind w:left="6480" w:hanging="360"/>
+      </w:pPr>
+      <w:rPr>
+        <w:rFonts w:ascii="Wingdings" w:hAnsi="Wingdings" w:hint="default"/>
+        <w:sz w:val="20"/>
+      </w:rPr>
+    </w:lvl>
+  </w:abstractNum>
+  <w:abstractNum w:abstractNumId="12" w15:restartNumberingAfterBreak="0">
+    <w:nsid w:val="786D42FC"/>
+    <w:multiLevelType w:val="hybridMultilevel"/>
+    <w:tmpl w:val="E6445642"/>
+    <w:lvl w:ilvl="0" w:tplc="4809000F">
+      <w:start w:val="1"/>
+      <w:numFmt w:val="decimal"/>
+      <w:lvlText w:val="%1."/>
+      <w:lvlJc w:val="left"/>
+      <w:pPr>
+        <w:ind w:left="720" w:hanging="360"/>
+      </w:pPr>
+      <w:rPr>
+        <w:rFonts w:hint="default"/>
+      </w:rPr>
+    </w:lvl>
+    <w:lvl w:ilvl="1" w:tplc="48090019" w:tentative="1">
+      <w:start w:val="1"/>
+      <w:numFmt w:val="lowerLetter"/>
+      <w:lvlText w:val="%2."/>
+      <w:lvlJc w:val="left"/>
+      <w:pPr>
+        <w:ind w:left="1440" w:hanging="360"/>
+      </w:pPr>
+    </w:lvl>
+    <w:lvl w:ilvl="2" w:tplc="4809001B" w:tentative="1">
+      <w:start w:val="1"/>
+      <w:numFmt w:val="lowerRoman"/>
+      <w:lvlText w:val="%3."/>
+      <w:lvlJc w:val="right"/>
+      <w:pPr>
+        <w:ind w:left="2160" w:hanging="180"/>
+      </w:pPr>
+    </w:lvl>
+    <w:lvl w:ilvl="3" w:tplc="4809000F" w:tentative="1">
+      <w:start w:val="1"/>
+      <w:numFmt w:val="decimal"/>
+      <w:lvlText w:val="%4."/>
+      <w:lvlJc w:val="left"/>
+      <w:pPr>
+        <w:ind w:left="2880" w:hanging="360"/>
+      </w:pPr>
+    </w:lvl>
+    <w:lvl w:ilvl="4" w:tplc="48090019" w:tentative="1">
+      <w:start w:val="1"/>
+      <w:numFmt w:val="lowerLetter"/>
+      <w:lvlText w:val="%5."/>
+      <w:lvlJc w:val="left"/>
+      <w:pPr>
+        <w:ind w:left="3600" w:hanging="360"/>
+      </w:pPr>
+    </w:lvl>
+    <w:lvl w:ilvl="5" w:tplc="4809001B" w:tentative="1">
+      <w:start w:val="1"/>
+      <w:numFmt w:val="lowerRoman"/>
+      <w:lvlText w:val="%6."/>
+      <w:lvlJc w:val="right"/>
+      <w:pPr>
+        <w:ind w:left="4320" w:hanging="180"/>
+      </w:pPr>
+    </w:lvl>
+    <w:lvl w:ilvl="6" w:tplc="4809000F" w:tentative="1">
+      <w:start w:val="1"/>
+      <w:numFmt w:val="decimal"/>
+      <w:lvlText w:val="%7."/>
+      <w:lvlJc w:val="left"/>
+      <w:pPr>
+        <w:ind w:left="5040" w:hanging="360"/>
+      </w:pPr>
+    </w:lvl>
+    <w:lvl w:ilvl="7" w:tplc="48090019" w:tentative="1">
+      <w:start w:val="1"/>
+      <w:numFmt w:val="lowerLetter"/>
+      <w:lvlText w:val="%8."/>
+      <w:lvlJc w:val="left"/>
+      <w:pPr>
+        <w:ind w:left="5760" w:hanging="360"/>
+      </w:pPr>
+    </w:lvl>
+    <w:lvl w:ilvl="8" w:tplc="4809001B" w:tentative="1">
+      <w:start w:val="1"/>
+      <w:numFmt w:val="lowerRoman"/>
+      <w:lvlText w:val="%9."/>
+      <w:lvlJc w:val="right"/>
+      <w:pPr>
+        <w:ind w:left="6480" w:hanging="180"/>
+      </w:pPr>
+    </w:lvl>
+  </w:abstractNum>
+  <w:num w:numId="1" w16cid:durableId="1436903370">
+    <w:abstractNumId w:val="11"/>
+  </w:num>
+  <w:num w:numId="2" w16cid:durableId="1574776280">
+    <w:abstractNumId w:val="6"/>
+  </w:num>
+  <w:num w:numId="3" w16cid:durableId="238833801">
+    <w:abstractNumId w:val="5"/>
+  </w:num>
+  <w:num w:numId="4" w16cid:durableId="1305543669">
+    <w:abstractNumId w:val="12"/>
+  </w:num>
+  <w:num w:numId="5" w16cid:durableId="1601908102">
+    <w:abstractNumId w:val="1"/>
+  </w:num>
+  <w:num w:numId="6" w16cid:durableId="1534879908">
+    <w:abstractNumId w:val="3"/>
+  </w:num>
+  <w:num w:numId="7" w16cid:durableId="876047801">
+    <w:abstractNumId w:val="2"/>
+  </w:num>
+  <w:num w:numId="8" w16cid:durableId="487677739">
+    <w:abstractNumId w:val="4"/>
+  </w:num>
+  <w:num w:numId="9" w16cid:durableId="641664737">
+    <w:abstractNumId w:val="0"/>
+  </w:num>
+  <w:num w:numId="10" w16cid:durableId="1975671125">
+    <w:abstractNumId w:val="7"/>
+  </w:num>
+  <w:num w:numId="11" w16cid:durableId="20714825">
+    <w:abstractNumId w:val="10"/>
+  </w:num>
+  <w:num w:numId="12" w16cid:durableId="1059551383">
+    <w:abstractNumId w:val="8"/>
+  </w:num>
+  <w:num w:numId="13" w16cid:durableId="248925421">
+    <w:abstractNumId w:val="9"/>
+  </w:num>
+</w:numbering>
 </file>
 
 <file path=word/styles.xml><?xml version="1.0" encoding="utf-8"?>
@@ -674,7 +3597,6 @@
   <w:style w:type="character" w:default="1" w:styleId="DefaultParagraphFont">
     <w:name w:val="Default Paragraph Font"/>
     <w:uiPriority w:val="1"/>
-    <w:semiHidden/>
     <w:unhideWhenUsed/>
   </w:style>
   <w:style w:type="table" w:default="1" w:styleId="TableNormal">
@@ -988,6 +3910,25 @@
       <w:spacing w:val="5"/>
     </w:rPr>
   </w:style>
+  <w:style w:type="table" w:styleId="TableGrid">
+    <w:name w:val="Table Grid"/>
+    <w:basedOn w:val="TableNormal"/>
+    <w:uiPriority w:val="39"/>
+    <w:rsid w:val="00D278C4"/>
+    <w:pPr>
+      <w:spacing w:after="0" w:line="240" w:lineRule="auto"/>
+    </w:pPr>
+    <w:tblPr>
+      <w:tblBorders>
+        <w:top w:val="single" w:sz="4" w:space="0" w:color="auto"/>
+        <w:left w:val="single" w:sz="4" w:space="0" w:color="auto"/>
+        <w:bottom w:val="single" w:sz="4" w:space="0" w:color="auto"/>
+        <w:right w:val="single" w:sz="4" w:space="0" w:color="auto"/>
+        <w:insideH w:val="single" w:sz="4" w:space="0" w:color="auto"/>
+        <w:insideV w:val="single" w:sz="4" w:space="0" w:color="auto"/>
+      </w:tblBorders>
+    </w:tblPr>
+  </w:style>
 </w:styles>
 </file>
 
@@ -1284,4 +4225,16 @@
     </a:ext>
   </a:extLst>
 </a:theme>
+</file>
+
+<file path=customXml/item1.xml><?xml version="1.0" encoding="utf-8"?>
+<b:Sources xmlns:b="http://schemas.openxmlformats.org/officeDocument/2006/bibliography" xmlns="http://schemas.openxmlformats.org/officeDocument/2006/bibliography" SelectedStyle="\APASixthEditionOfficeOnline.xsl" StyleName="APA" Version="6"/>
+</file>
+
+<file path=customXml/itemProps1.xml><?xml version="1.0" encoding="utf-8"?>
+<ds:datastoreItem xmlns:ds="http://schemas.openxmlformats.org/officeDocument/2006/customXml" ds:itemID="{A4B91650-BFD6-4314-9ADB-2C03221BDEFE}">
+  <ds:schemaRefs>
+    <ds:schemaRef ds:uri="http://schemas.openxmlformats.org/officeDocument/2006/bibliography"/>
+  </ds:schemaRefs>
+</ds:datastoreItem>
 </file>
</xml_diff>